<commit_message>
Skonfigurowano VLANy na Switchach 1-4
</commit_message>
<xml_diff>
--- a/PostępPrac.docx
+++ b/PostępPrac.docx
@@ -13,6 +13,9 @@
       </w:pPr>
       <w:r>
         <w:t>Adresacja</w:t>
+      </w:r>
+      <w:r>
+        <w:t xml:space="preserve"> i podział na podsieci</w:t>
       </w:r>
     </w:p>
     <w:p>
@@ -95,19 +98,11 @@
                 <w:lang w:val="en-US"/>
               </w:rPr>
             </w:pPr>
-            <w:proofErr w:type="spellStart"/>
-            <w:r>
-              <w:rPr>
-                <w:lang w:val="en-US"/>
-              </w:rPr>
-              <w:t>ip</w:t>
-            </w:r>
-            <w:proofErr w:type="spellEnd"/>
-            <w:r>
-              <w:rPr>
-                <w:lang w:val="en-US"/>
-              </w:rPr>
-              <w:t xml:space="preserve"> address 192.168.1.1 255.255.255.0</w:t>
+            <w:r>
+              <w:rPr>
+                <w:lang w:val="en-US"/>
+              </w:rPr>
+              <w:t>ip address 192.168.1.1 255.255.255.0</w:t>
             </w:r>
           </w:p>
           <w:p>
@@ -155,19 +150,11 @@
                 <w:lang w:val="en-US"/>
               </w:rPr>
             </w:pPr>
-            <w:proofErr w:type="spellStart"/>
-            <w:r>
-              <w:rPr>
-                <w:lang w:val="en-US"/>
-              </w:rPr>
-              <w:t>ip</w:t>
-            </w:r>
-            <w:proofErr w:type="spellEnd"/>
-            <w:r>
-              <w:rPr>
-                <w:lang w:val="en-US"/>
-              </w:rPr>
-              <w:t xml:space="preserve"> address 192.168.10.1 255.255.255.252</w:t>
+            <w:r>
+              <w:rPr>
+                <w:lang w:val="en-US"/>
+              </w:rPr>
+              <w:t>ip address 192.168.10.1 255.255.255.252</w:t>
             </w:r>
           </w:p>
           <w:p>
@@ -215,19 +202,11 @@
                 <w:lang w:val="en-US"/>
               </w:rPr>
             </w:pPr>
-            <w:proofErr w:type="spellStart"/>
-            <w:r>
-              <w:rPr>
-                <w:lang w:val="en-US"/>
-              </w:rPr>
-              <w:t>ip</w:t>
-            </w:r>
-            <w:proofErr w:type="spellEnd"/>
-            <w:r>
-              <w:rPr>
-                <w:lang w:val="en-US"/>
-              </w:rPr>
-              <w:t xml:space="preserve"> address 192.168.10.5 255.255.255.252</w:t>
+            <w:r>
+              <w:rPr>
+                <w:lang w:val="en-US"/>
+              </w:rPr>
+              <w:t>ip address 192.168.10.5 255.255.255.252</w:t>
             </w:r>
           </w:p>
           <w:p>
@@ -349,19 +328,11 @@
                 <w:lang w:val="en-US"/>
               </w:rPr>
             </w:pPr>
-            <w:proofErr w:type="spellStart"/>
-            <w:r>
-              <w:rPr>
-                <w:lang w:val="en-US"/>
-              </w:rPr>
-              <w:t>ip</w:t>
-            </w:r>
-            <w:proofErr w:type="spellEnd"/>
-            <w:r>
-              <w:rPr>
-                <w:lang w:val="en-US"/>
-              </w:rPr>
-              <w:t xml:space="preserve"> address 192.168.2.1 255.255.255.0</w:t>
+            <w:r>
+              <w:rPr>
+                <w:lang w:val="en-US"/>
+              </w:rPr>
+              <w:t>ip address 192.168.2.1 255.255.255.0</w:t>
             </w:r>
           </w:p>
           <w:p>
@@ -409,19 +380,11 @@
                 <w:lang w:val="en-US"/>
               </w:rPr>
             </w:pPr>
-            <w:proofErr w:type="spellStart"/>
-            <w:r>
-              <w:rPr>
-                <w:lang w:val="en-US"/>
-              </w:rPr>
-              <w:t>ip</w:t>
-            </w:r>
-            <w:proofErr w:type="spellEnd"/>
-            <w:r>
-              <w:rPr>
-                <w:lang w:val="en-US"/>
-              </w:rPr>
-              <w:t xml:space="preserve"> address 192.168.10.2 255.255.255.252</w:t>
+            <w:r>
+              <w:rPr>
+                <w:lang w:val="en-US"/>
+              </w:rPr>
+              <w:t>ip address 192.168.10.2 255.255.255.252</w:t>
             </w:r>
           </w:p>
           <w:p>
@@ -469,19 +432,11 @@
                 <w:lang w:val="en-US"/>
               </w:rPr>
             </w:pPr>
-            <w:proofErr w:type="spellStart"/>
-            <w:r>
-              <w:rPr>
-                <w:lang w:val="en-US"/>
-              </w:rPr>
-              <w:t>ip</w:t>
-            </w:r>
-            <w:proofErr w:type="spellEnd"/>
-            <w:r>
-              <w:rPr>
-                <w:lang w:val="en-US"/>
-              </w:rPr>
-              <w:t xml:space="preserve"> address 192.168.10.9 255.255.255.252</w:t>
+            <w:r>
+              <w:rPr>
+                <w:lang w:val="en-US"/>
+              </w:rPr>
+              <w:t>ip address 192.168.10.9 255.255.255.252</w:t>
             </w:r>
           </w:p>
           <w:p>
@@ -603,19 +558,11 @@
                 <w:lang w:val="en-US"/>
               </w:rPr>
             </w:pPr>
-            <w:proofErr w:type="spellStart"/>
-            <w:r>
-              <w:rPr>
-                <w:lang w:val="en-US"/>
-              </w:rPr>
-              <w:t>ip</w:t>
-            </w:r>
-            <w:proofErr w:type="spellEnd"/>
-            <w:r>
-              <w:rPr>
-                <w:lang w:val="en-US"/>
-              </w:rPr>
-              <w:t xml:space="preserve"> address 192.168.3.1 255.255.255.0</w:t>
+            <w:r>
+              <w:rPr>
+                <w:lang w:val="en-US"/>
+              </w:rPr>
+              <w:t>ip address 192.168.3.1 255.255.255.0</w:t>
             </w:r>
           </w:p>
           <w:p>
@@ -663,19 +610,11 @@
                 <w:lang w:val="en-US"/>
               </w:rPr>
             </w:pPr>
-            <w:proofErr w:type="spellStart"/>
-            <w:r>
-              <w:rPr>
-                <w:lang w:val="en-US"/>
-              </w:rPr>
-              <w:t>ip</w:t>
-            </w:r>
-            <w:proofErr w:type="spellEnd"/>
-            <w:r>
-              <w:rPr>
-                <w:lang w:val="en-US"/>
-              </w:rPr>
-              <w:t xml:space="preserve"> address 192.168.10.6 255.255.255.252</w:t>
+            <w:r>
+              <w:rPr>
+                <w:lang w:val="en-US"/>
+              </w:rPr>
+              <w:t>ip address 192.168.10.6 255.255.255.252</w:t>
             </w:r>
           </w:p>
           <w:p>
@@ -723,19 +662,11 @@
                 <w:lang w:val="en-US"/>
               </w:rPr>
             </w:pPr>
-            <w:proofErr w:type="spellStart"/>
-            <w:r>
-              <w:rPr>
-                <w:lang w:val="en-US"/>
-              </w:rPr>
-              <w:t>ip</w:t>
-            </w:r>
-            <w:proofErr w:type="spellEnd"/>
-            <w:r>
-              <w:rPr>
-                <w:lang w:val="en-US"/>
-              </w:rPr>
-              <w:t xml:space="preserve"> address 192.168.10.10 255.255.255.252</w:t>
+            <w:r>
+              <w:rPr>
+                <w:lang w:val="en-US"/>
+              </w:rPr>
+              <w:t>ip address 192.168.10.10 255.255.255.252</w:t>
             </w:r>
           </w:p>
           <w:p>
@@ -780,49 +711,8 @@
           <w:b/>
           <w:bCs/>
         </w:rPr>
-        <w:t xml:space="preserve">adresy IP, </w:t>
-      </w:r>
-      <w:proofErr w:type="spellStart"/>
-      <w:r>
-        <w:rPr>
-          <w:b/>
-          <w:bCs/>
-        </w:rPr>
-        <w:t>Default</w:t>
-      </w:r>
-      <w:proofErr w:type="spellEnd"/>
-      <w:r>
-        <w:rPr>
-          <w:b/>
-          <w:bCs/>
-        </w:rPr>
-        <w:t xml:space="preserve"> Gateway oraz </w:t>
-      </w:r>
-      <w:proofErr w:type="spellStart"/>
-      <w:r>
-        <w:rPr>
-          <w:b/>
-          <w:bCs/>
-        </w:rPr>
-        <w:t>Subnet</w:t>
-      </w:r>
-      <w:proofErr w:type="spellEnd"/>
-      <w:r>
-        <w:rPr>
-          <w:b/>
-          <w:bCs/>
-        </w:rPr>
-        <w:t xml:space="preserve"> </w:t>
-      </w:r>
-      <w:proofErr w:type="spellStart"/>
-      <w:r>
-        <w:rPr>
-          <w:b/>
-          <w:bCs/>
-        </w:rPr>
-        <w:t>Mask</w:t>
-      </w:r>
-      <w:proofErr w:type="spellEnd"/>
+        <w:t>adresy IP, Default Gateway oraz Subnet Mask</w:t>
+      </w:r>
       <w:r>
         <w:t xml:space="preserve">. Aby to ustawić na urządzeniach w danej podsieci trzeba było wejść w </w:t>
       </w:r>
@@ -861,40 +751,22 @@
           <w:b/>
           <w:bCs/>
         </w:rPr>
-        <w:t xml:space="preserve">IP </w:t>
-      </w:r>
-      <w:proofErr w:type="spellStart"/>
+        <w:t>IP Configuration</w:t>
+      </w:r>
+      <w:r>
+        <w:t>.</w:t>
+      </w:r>
+    </w:p>
+    <w:p>
+      <w:pPr>
+        <w:spacing w:after="0"/>
+      </w:pPr>
       <w:r>
         <w:rPr>
           <w:b/>
           <w:bCs/>
         </w:rPr>
-        <w:t>Configuration</w:t>
-      </w:r>
-      <w:proofErr w:type="spellEnd"/>
-      <w:r>
-        <w:t>.</w:t>
-      </w:r>
-    </w:p>
-    <w:p>
-      <w:pPr>
-        <w:spacing w:after="0"/>
-      </w:pPr>
-      <w:proofErr w:type="spellStart"/>
-      <w:r>
-        <w:rPr>
-          <w:b/>
-          <w:bCs/>
-        </w:rPr>
-        <w:t>Default</w:t>
-      </w:r>
-      <w:proofErr w:type="spellEnd"/>
-      <w:r>
-        <w:rPr>
-          <w:b/>
-          <w:bCs/>
-        </w:rPr>
-        <w:t xml:space="preserve"> Gateway</w:t>
+        <w:t>Default Gateway</w:t>
       </w:r>
       <w:r>
         <w:t xml:space="preserve"> to adres IP routera z którym</w:t>
@@ -958,54 +830,1873 @@
       </w:r>
     </w:p>
     <w:p>
-      <w:proofErr w:type="spellStart"/>
       <w:r>
         <w:rPr>
           <w:b/>
           <w:bCs/>
         </w:rPr>
-        <w:t>Subnet</w:t>
-      </w:r>
-      <w:proofErr w:type="spellEnd"/>
-      <w:r>
+        <w:t>Subnet Mask</w:t>
+      </w:r>
+      <w:r>
+        <w:t xml:space="preserve"> wszędzie jest 255.255.255.0</w:t>
+      </w:r>
+    </w:p>
+    <w:p>
+      <w:r>
+        <w:t xml:space="preserve">Adresy IP urządzeń zostały przydzielone jako kolejne adresy po DefaultGateway, czyli dla urządzeń połączonych z S1 było to: 192.168.1.2, </w:t>
+      </w:r>
+      <w:r>
+        <w:t>192.168.1.</w:t>
+      </w:r>
+      <w:r>
+        <w:t>3, itd.</w:t>
+      </w:r>
+    </w:p>
+    <w:p>
+      <w:pPr>
+        <w:pStyle w:val="Nagwek1"/>
+        <w:numPr>
+          <w:ilvl w:val="0"/>
+          <w:numId w:val="2"/>
+        </w:numPr>
+        <w:ind w:left="426" w:hanging="426"/>
+      </w:pPr>
+      <w:r>
+        <w:t>VLANy</w:t>
+      </w:r>
+    </w:p>
+    <w:p>
+      <w:pPr>
+        <w:spacing w:after="0"/>
+      </w:pPr>
+      <w:r>
+        <w:t>Switch</w:t>
+      </w:r>
+      <w:r>
+        <w:t xml:space="preserve"> </w:t>
+      </w:r>
+      <w:r>
+        <w:t>S</w:t>
+      </w:r>
+      <w:r>
+        <w:t>1</w:t>
+      </w:r>
+    </w:p>
+    <w:tbl>
+      <w:tblPr>
+        <w:tblStyle w:val="Tabela-Siatka"/>
+        <w:tblW w:w="0" w:type="auto"/>
+        <w:tblLook w:val="04A0" w:firstRow="1" w:lastRow="0" w:firstColumn="1" w:lastColumn="0" w:noHBand="0" w:noVBand="1"/>
+      </w:tblPr>
+      <w:tblGrid>
+        <w:gridCol w:w="9062"/>
+      </w:tblGrid>
+      <w:tr>
+        <w:tc>
+          <w:tcPr>
+            <w:tcW w:w="9062" w:type="dxa"/>
+          </w:tcPr>
+          <w:p>
+            <w:r>
+              <w:rPr>
+                <w:b/>
+                <w:bCs/>
+              </w:rPr>
+              <w:t>Utworzenie Vlanów na Switchu S</w:t>
+            </w:r>
+            <w:r>
+              <w:rPr>
+                <w:b/>
+                <w:bCs/>
+              </w:rPr>
+              <w:t>1</w:t>
+            </w:r>
+          </w:p>
+        </w:tc>
+      </w:tr>
+      <w:tr>
+        <w:tc>
+          <w:tcPr>
+            <w:tcW w:w="9062" w:type="dxa"/>
+          </w:tcPr>
+          <w:p>
+            <w:pPr>
+              <w:rPr>
+                <w:lang w:val="en-US"/>
+              </w:rPr>
+            </w:pPr>
+            <w:r>
+              <w:rPr>
+                <w:lang w:val="en-US"/>
+              </w:rPr>
+              <w:t>enable</w:t>
+            </w:r>
+          </w:p>
+          <w:p>
+            <w:pPr>
+              <w:rPr>
+                <w:lang w:val="en-US"/>
+              </w:rPr>
+            </w:pPr>
+            <w:r>
+              <w:rPr>
+                <w:lang w:val="en-US"/>
+              </w:rPr>
+              <w:t>configure terminal</w:t>
+            </w:r>
+          </w:p>
+          <w:p>
+            <w:pPr>
+              <w:rPr>
+                <w:lang w:val="en-US"/>
+              </w:rPr>
+            </w:pPr>
+            <w:r>
+              <w:rPr>
+                <w:lang w:val="en-US"/>
+              </w:rPr>
+              <w:t>vlan 10</w:t>
+            </w:r>
+          </w:p>
+          <w:p>
+            <w:pPr>
+              <w:rPr>
+                <w:lang w:val="en-US"/>
+              </w:rPr>
+            </w:pPr>
+            <w:r>
+              <w:rPr>
+                <w:lang w:val="en-US"/>
+              </w:rPr>
+              <w:t>name PC_VLAN</w:t>
+            </w:r>
+          </w:p>
+          <w:p>
+            <w:pPr>
+              <w:rPr>
+                <w:lang w:val="en-US"/>
+              </w:rPr>
+            </w:pPr>
+            <w:r>
+              <w:rPr>
+                <w:lang w:val="en-US"/>
+              </w:rPr>
+              <w:t>vlan 20</w:t>
+            </w:r>
+          </w:p>
+          <w:p>
+            <w:pPr>
+              <w:rPr>
+                <w:lang w:val="en-US"/>
+              </w:rPr>
+            </w:pPr>
+            <w:r>
+              <w:rPr>
+                <w:lang w:val="en-US"/>
+              </w:rPr>
+              <w:t>name Laptop_VLAN</w:t>
+            </w:r>
+          </w:p>
+          <w:p>
+            <w:pPr>
+              <w:rPr>
+                <w:lang w:val="en-US"/>
+              </w:rPr>
+            </w:pPr>
+            <w:r>
+              <w:rPr>
+                <w:lang w:val="en-US"/>
+              </w:rPr>
+              <w:t>vlan 30</w:t>
+            </w:r>
+          </w:p>
+          <w:p>
+            <w:pPr>
+              <w:rPr>
+                <w:lang w:val="en-US"/>
+              </w:rPr>
+            </w:pPr>
+            <w:r>
+              <w:rPr>
+                <w:lang w:val="en-US"/>
+              </w:rPr>
+              <w:t>name Printer_VLAN</w:t>
+            </w:r>
+          </w:p>
+          <w:p>
+            <w:pPr>
+              <w:rPr>
+                <w:lang w:val="en-US"/>
+              </w:rPr>
+            </w:pPr>
+            <w:r>
+              <w:rPr>
+                <w:lang w:val="en-US"/>
+              </w:rPr>
+              <w:t>vlan 40</w:t>
+            </w:r>
+          </w:p>
+          <w:p>
+            <w:pPr>
+              <w:rPr>
+                <w:lang w:val="en-US"/>
+              </w:rPr>
+            </w:pPr>
+            <w:r>
+              <w:rPr>
+                <w:lang w:val="en-US"/>
+              </w:rPr>
+              <w:t>name DHCP_VLAN</w:t>
+            </w:r>
+          </w:p>
+          <w:p>
+            <w:pPr>
+              <w:rPr>
+                <w:lang w:val="en-US"/>
+              </w:rPr>
+            </w:pPr>
+            <w:r>
+              <w:rPr>
+                <w:lang w:val="en-US"/>
+              </w:rPr>
+              <w:t>exit</w:t>
+            </w:r>
+          </w:p>
+        </w:tc>
+      </w:tr>
+      <w:tr>
+        <w:tc>
+          <w:tcPr>
+            <w:tcW w:w="9062" w:type="dxa"/>
+          </w:tcPr>
+          <w:p>
+            <w:r>
+              <w:rPr>
+                <w:b/>
+                <w:bCs/>
+              </w:rPr>
+              <w:t>Konfiguracja</w:t>
+            </w:r>
+            <w:r>
+              <w:rPr>
+                <w:b/>
+                <w:bCs/>
+              </w:rPr>
+              <w:t xml:space="preserve"> portów na Switchu S</w:t>
+            </w:r>
+            <w:r>
+              <w:rPr>
+                <w:b/>
+                <w:bCs/>
+              </w:rPr>
+              <w:t>1</w:t>
+            </w:r>
+          </w:p>
+        </w:tc>
+      </w:tr>
+      <w:tr>
+        <w:tc>
+          <w:tcPr>
+            <w:tcW w:w="9062" w:type="dxa"/>
+          </w:tcPr>
+          <w:p>
+            <w:pPr>
+              <w:rPr>
+                <w:lang w:val="en-US"/>
+              </w:rPr>
+            </w:pPr>
+            <w:r>
+              <w:rPr>
+                <w:lang w:val="en-US"/>
+              </w:rPr>
+              <w:t>interface range fa0/2-3</w:t>
+            </w:r>
+          </w:p>
+          <w:p>
+            <w:pPr>
+              <w:rPr>
+                <w:lang w:val="en-US"/>
+              </w:rPr>
+            </w:pPr>
+            <w:r>
+              <w:rPr>
+                <w:lang w:val="en-US"/>
+              </w:rPr>
+              <w:t>switchport mode access</w:t>
+            </w:r>
+          </w:p>
+          <w:p>
+            <w:pPr>
+              <w:rPr>
+                <w:lang w:val="en-US"/>
+              </w:rPr>
+            </w:pPr>
+            <w:r>
+              <w:rPr>
+                <w:lang w:val="en-US"/>
+              </w:rPr>
+              <w:t>switchport access vlan 10</w:t>
+            </w:r>
+          </w:p>
+          <w:p>
+            <w:pPr>
+              <w:rPr>
+                <w:lang w:val="en-US"/>
+              </w:rPr>
+            </w:pPr>
+            <w:r>
+              <w:rPr>
+                <w:lang w:val="en-US"/>
+              </w:rPr>
+              <w:t>exit</w:t>
+            </w:r>
+          </w:p>
+          <w:p>
+            <w:pPr>
+              <w:rPr>
+                <w:lang w:val="en-US"/>
+              </w:rPr>
+            </w:pPr>
+            <w:r>
+              <w:rPr>
+                <w:lang w:val="en-US"/>
+              </w:rPr>
+              <w:t>interface fa0/4</w:t>
+            </w:r>
+          </w:p>
+          <w:p>
+            <w:pPr>
+              <w:rPr>
+                <w:lang w:val="en-US"/>
+              </w:rPr>
+            </w:pPr>
+            <w:r>
+              <w:rPr>
+                <w:lang w:val="en-US"/>
+              </w:rPr>
+              <w:t>switchport mode access</w:t>
+            </w:r>
+          </w:p>
+          <w:p>
+            <w:pPr>
+              <w:rPr>
+                <w:lang w:val="en-US"/>
+              </w:rPr>
+            </w:pPr>
+            <w:r>
+              <w:rPr>
+                <w:lang w:val="en-US"/>
+              </w:rPr>
+              <w:t>switchport access vlan 20</w:t>
+            </w:r>
+          </w:p>
+          <w:p>
+            <w:pPr>
+              <w:rPr>
+                <w:lang w:val="en-US"/>
+              </w:rPr>
+            </w:pPr>
+            <w:r>
+              <w:rPr>
+                <w:lang w:val="en-US"/>
+              </w:rPr>
+              <w:t>exit</w:t>
+            </w:r>
+          </w:p>
+          <w:p>
+            <w:pPr>
+              <w:rPr>
+                <w:lang w:val="en-US"/>
+              </w:rPr>
+            </w:pPr>
+            <w:r>
+              <w:rPr>
+                <w:lang w:val="en-US"/>
+              </w:rPr>
+              <w:t>interface fa0/5</w:t>
+            </w:r>
+          </w:p>
+          <w:p>
+            <w:pPr>
+              <w:rPr>
+                <w:lang w:val="en-US"/>
+              </w:rPr>
+            </w:pPr>
+            <w:r>
+              <w:rPr>
+                <w:lang w:val="en-US"/>
+              </w:rPr>
+              <w:t>switchport mode access</w:t>
+            </w:r>
+          </w:p>
+          <w:p>
+            <w:pPr>
+              <w:rPr>
+                <w:lang w:val="en-US"/>
+              </w:rPr>
+            </w:pPr>
+            <w:r>
+              <w:rPr>
+                <w:lang w:val="en-US"/>
+              </w:rPr>
+              <w:t>switchport access vlan 40</w:t>
+            </w:r>
+          </w:p>
+          <w:p>
+            <w:pPr>
+              <w:rPr>
+                <w:lang w:val="en-US"/>
+              </w:rPr>
+            </w:pPr>
+            <w:r>
+              <w:rPr>
+                <w:lang w:val="en-US"/>
+              </w:rPr>
+              <w:t>exit</w:t>
+            </w:r>
+          </w:p>
+          <w:p>
+            <w:pPr>
+              <w:rPr>
+                <w:lang w:val="en-US"/>
+              </w:rPr>
+            </w:pPr>
+            <w:r>
+              <w:rPr>
+                <w:lang w:val="en-US"/>
+              </w:rPr>
+              <w:t>interface fa0/6</w:t>
+            </w:r>
+          </w:p>
+          <w:p>
+            <w:pPr>
+              <w:rPr>
+                <w:lang w:val="en-US"/>
+              </w:rPr>
+            </w:pPr>
+            <w:r>
+              <w:rPr>
+                <w:lang w:val="en-US"/>
+              </w:rPr>
+              <w:t>switchport mode access</w:t>
+            </w:r>
+          </w:p>
+          <w:p>
+            <w:pPr>
+              <w:rPr>
+                <w:lang w:val="en-US"/>
+              </w:rPr>
+            </w:pPr>
+            <w:r>
+              <w:rPr>
+                <w:lang w:val="en-US"/>
+              </w:rPr>
+              <w:t>switchport access vlan 30</w:t>
+            </w:r>
+          </w:p>
+          <w:p>
+            <w:pPr>
+              <w:rPr>
+                <w:lang w:val="en-US"/>
+              </w:rPr>
+            </w:pPr>
+            <w:r>
+              <w:rPr>
+                <w:lang w:val="en-US"/>
+              </w:rPr>
+              <w:t>exit</w:t>
+            </w:r>
+          </w:p>
+        </w:tc>
+      </w:tr>
+    </w:tbl>
+    <w:p>
+      <w:pPr>
+        <w:rPr>
+          <w:lang w:val="en-US"/>
+        </w:rPr>
+      </w:pPr>
+    </w:p>
+    <w:p>
+      <w:pPr>
+        <w:spacing w:after="0"/>
+      </w:pPr>
+      <w:r>
+        <w:t>Switch S</w:t>
+      </w:r>
+      <w:r>
+        <w:t>2</w:t>
+      </w:r>
+    </w:p>
+    <w:tbl>
+      <w:tblPr>
+        <w:tblStyle w:val="Tabela-Siatka"/>
+        <w:tblW w:w="0" w:type="auto"/>
+        <w:tblLook w:val="04A0" w:firstRow="1" w:lastRow="0" w:firstColumn="1" w:lastColumn="0" w:noHBand="0" w:noVBand="1"/>
+      </w:tblPr>
+      <w:tblGrid>
+        <w:gridCol w:w="9062"/>
+      </w:tblGrid>
+      <w:tr>
+        <w:tc>
+          <w:tcPr>
+            <w:tcW w:w="9062" w:type="dxa"/>
+          </w:tcPr>
+          <w:p>
+            <w:r>
+              <w:rPr>
+                <w:b/>
+                <w:bCs/>
+              </w:rPr>
+              <w:t>Utworzenie Vlanów na Switchu S</w:t>
+            </w:r>
+            <w:r>
+              <w:rPr>
+                <w:b/>
+                <w:bCs/>
+              </w:rPr>
+              <w:t>2</w:t>
+            </w:r>
+          </w:p>
+        </w:tc>
+      </w:tr>
+      <w:tr>
+        <w:tc>
+          <w:tcPr>
+            <w:tcW w:w="9062" w:type="dxa"/>
+          </w:tcPr>
+          <w:p>
+            <w:pPr>
+              <w:rPr>
+                <w:lang w:val="en-US"/>
+              </w:rPr>
+            </w:pPr>
+            <w:r>
+              <w:rPr>
+                <w:lang w:val="en-US"/>
+              </w:rPr>
+              <w:t>enable</w:t>
+            </w:r>
+          </w:p>
+          <w:p>
+            <w:pPr>
+              <w:rPr>
+                <w:lang w:val="en-US"/>
+              </w:rPr>
+            </w:pPr>
+            <w:r>
+              <w:rPr>
+                <w:lang w:val="en-US"/>
+              </w:rPr>
+              <w:t>configure terminal</w:t>
+            </w:r>
+          </w:p>
+          <w:p>
+            <w:pPr>
+              <w:rPr>
+                <w:lang w:val="en-US"/>
+              </w:rPr>
+            </w:pPr>
+            <w:r>
+              <w:rPr>
+                <w:lang w:val="en-US"/>
+              </w:rPr>
+              <w:t>vlan 10</w:t>
+            </w:r>
+          </w:p>
+          <w:p>
+            <w:pPr>
+              <w:rPr>
+                <w:lang w:val="en-US"/>
+              </w:rPr>
+            </w:pPr>
+            <w:r>
+              <w:rPr>
+                <w:lang w:val="en-US"/>
+              </w:rPr>
+              <w:t>name PC_VLAN</w:t>
+            </w:r>
+          </w:p>
+          <w:p>
+            <w:pPr>
+              <w:rPr>
+                <w:lang w:val="en-US"/>
+              </w:rPr>
+            </w:pPr>
+            <w:r>
+              <w:rPr>
+                <w:lang w:val="en-US"/>
+              </w:rPr>
+              <w:t>vlan 20</w:t>
+            </w:r>
+          </w:p>
+          <w:p>
+            <w:pPr>
+              <w:rPr>
+                <w:lang w:val="en-US"/>
+              </w:rPr>
+            </w:pPr>
+            <w:r>
+              <w:rPr>
+                <w:lang w:val="en-US"/>
+              </w:rPr>
+              <w:t>name Laptop_VLAN</w:t>
+            </w:r>
+          </w:p>
+          <w:p>
+            <w:pPr>
+              <w:rPr>
+                <w:lang w:val="en-US"/>
+              </w:rPr>
+            </w:pPr>
+            <w:r>
+              <w:rPr>
+                <w:lang w:val="en-US"/>
+              </w:rPr>
+              <w:lastRenderedPageBreak/>
+              <w:t>vlan 30</w:t>
+            </w:r>
+          </w:p>
+          <w:p>
+            <w:pPr>
+              <w:rPr>
+                <w:lang w:val="en-US"/>
+              </w:rPr>
+            </w:pPr>
+            <w:r>
+              <w:rPr>
+                <w:lang w:val="en-US"/>
+              </w:rPr>
+              <w:t>name Printer_VLAN</w:t>
+            </w:r>
+          </w:p>
+          <w:p>
+            <w:pPr>
+              <w:rPr>
+                <w:lang w:val="en-US"/>
+              </w:rPr>
+            </w:pPr>
+            <w:r>
+              <w:rPr>
+                <w:lang w:val="en-US"/>
+              </w:rPr>
+              <w:t>vlan 40</w:t>
+            </w:r>
+          </w:p>
+          <w:p>
+            <w:pPr>
+              <w:rPr>
+                <w:lang w:val="en-US"/>
+              </w:rPr>
+            </w:pPr>
+            <w:r>
+              <w:rPr>
+                <w:lang w:val="en-US"/>
+              </w:rPr>
+              <w:t>name DHCP_VLAN</w:t>
+            </w:r>
+          </w:p>
+          <w:p>
+            <w:pPr>
+              <w:rPr>
+                <w:lang w:val="en-US"/>
+              </w:rPr>
+            </w:pPr>
+            <w:r>
+              <w:rPr>
+                <w:lang w:val="en-US"/>
+              </w:rPr>
+              <w:t>exit</w:t>
+            </w:r>
+          </w:p>
+        </w:tc>
+      </w:tr>
+      <w:tr>
+        <w:tc>
+          <w:tcPr>
+            <w:tcW w:w="9062" w:type="dxa"/>
+          </w:tcPr>
+          <w:p>
+            <w:r>
+              <w:rPr>
+                <w:b/>
+                <w:bCs/>
+              </w:rPr>
+              <w:lastRenderedPageBreak/>
+              <w:t>Konfiguracja</w:t>
+            </w:r>
+            <w:r>
+              <w:rPr>
+                <w:b/>
+                <w:bCs/>
+              </w:rPr>
+              <w:t xml:space="preserve"> portów na Switchu S</w:t>
+            </w:r>
+            <w:r>
+              <w:rPr>
+                <w:b/>
+                <w:bCs/>
+              </w:rPr>
+              <w:t>2</w:t>
+            </w:r>
+          </w:p>
+        </w:tc>
+      </w:tr>
+      <w:tr>
+        <w:tc>
+          <w:tcPr>
+            <w:tcW w:w="9062" w:type="dxa"/>
+          </w:tcPr>
+          <w:p>
+            <w:pPr>
+              <w:rPr>
+                <w:lang w:val="en-US"/>
+              </w:rPr>
+            </w:pPr>
+            <w:r>
+              <w:rPr>
+                <w:lang w:val="en-US"/>
+              </w:rPr>
+              <w:t>interface range fa0/2-3</w:t>
+            </w:r>
+          </w:p>
+          <w:p>
+            <w:pPr>
+              <w:rPr>
+                <w:lang w:val="en-US"/>
+              </w:rPr>
+            </w:pPr>
+            <w:r>
+              <w:rPr>
+                <w:lang w:val="en-US"/>
+              </w:rPr>
+              <w:t>switchport mode access</w:t>
+            </w:r>
+          </w:p>
+          <w:p>
+            <w:pPr>
+              <w:rPr>
+                <w:lang w:val="en-US"/>
+              </w:rPr>
+            </w:pPr>
+            <w:r>
+              <w:rPr>
+                <w:lang w:val="en-US"/>
+              </w:rPr>
+              <w:t>switchport access vlan 10</w:t>
+            </w:r>
+          </w:p>
+          <w:p>
+            <w:pPr>
+              <w:rPr>
+                <w:lang w:val="en-US"/>
+              </w:rPr>
+            </w:pPr>
+            <w:r>
+              <w:rPr>
+                <w:lang w:val="en-US"/>
+              </w:rPr>
+              <w:t>exit</w:t>
+            </w:r>
+          </w:p>
+          <w:p>
+            <w:pPr>
+              <w:rPr>
+                <w:lang w:val="en-US"/>
+              </w:rPr>
+            </w:pPr>
+            <w:r>
+              <w:rPr>
+                <w:lang w:val="en-US"/>
+              </w:rPr>
+              <w:t>interface fa0/4</w:t>
+            </w:r>
+          </w:p>
+          <w:p>
+            <w:pPr>
+              <w:rPr>
+                <w:lang w:val="en-US"/>
+              </w:rPr>
+            </w:pPr>
+            <w:r>
+              <w:rPr>
+                <w:lang w:val="en-US"/>
+              </w:rPr>
+              <w:t>switchport mode access</w:t>
+            </w:r>
+          </w:p>
+          <w:p>
+            <w:pPr>
+              <w:rPr>
+                <w:lang w:val="en-US"/>
+              </w:rPr>
+            </w:pPr>
+            <w:r>
+              <w:rPr>
+                <w:lang w:val="en-US"/>
+              </w:rPr>
+              <w:t>switchport access vlan 20</w:t>
+            </w:r>
+          </w:p>
+          <w:p>
+            <w:pPr>
+              <w:rPr>
+                <w:lang w:val="en-US"/>
+              </w:rPr>
+            </w:pPr>
+            <w:r>
+              <w:rPr>
+                <w:lang w:val="en-US"/>
+              </w:rPr>
+              <w:t>exit</w:t>
+            </w:r>
+          </w:p>
+          <w:p>
+            <w:pPr>
+              <w:rPr>
+                <w:lang w:val="en-US"/>
+              </w:rPr>
+            </w:pPr>
+            <w:r>
+              <w:rPr>
+                <w:lang w:val="en-US"/>
+              </w:rPr>
+              <w:t>interface fa0/5</w:t>
+            </w:r>
+          </w:p>
+          <w:p>
+            <w:pPr>
+              <w:rPr>
+                <w:lang w:val="en-US"/>
+              </w:rPr>
+            </w:pPr>
+            <w:r>
+              <w:rPr>
+                <w:lang w:val="en-US"/>
+              </w:rPr>
+              <w:t>switchport mode access</w:t>
+            </w:r>
+          </w:p>
+          <w:p>
+            <w:pPr>
+              <w:rPr>
+                <w:lang w:val="en-US"/>
+              </w:rPr>
+            </w:pPr>
+            <w:r>
+              <w:rPr>
+                <w:lang w:val="en-US"/>
+              </w:rPr>
+              <w:t>switchport access vlan 30</w:t>
+            </w:r>
+          </w:p>
+          <w:p>
+            <w:pPr>
+              <w:rPr>
+                <w:lang w:val="en-US"/>
+              </w:rPr>
+            </w:pPr>
+            <w:r>
+              <w:rPr>
+                <w:lang w:val="en-US"/>
+              </w:rPr>
+              <w:t>exit</w:t>
+            </w:r>
+          </w:p>
+          <w:p>
+            <w:pPr>
+              <w:rPr>
+                <w:lang w:val="en-US"/>
+              </w:rPr>
+            </w:pPr>
+            <w:r>
+              <w:rPr>
+                <w:lang w:val="en-US"/>
+              </w:rPr>
+              <w:t>interface fa0/6</w:t>
+            </w:r>
+          </w:p>
+          <w:p>
+            <w:pPr>
+              <w:rPr>
+                <w:lang w:val="en-US"/>
+              </w:rPr>
+            </w:pPr>
+            <w:r>
+              <w:rPr>
+                <w:lang w:val="en-US"/>
+              </w:rPr>
+              <w:t>switchport mode access</w:t>
+            </w:r>
+          </w:p>
+          <w:p>
+            <w:pPr>
+              <w:rPr>
+                <w:lang w:val="en-US"/>
+              </w:rPr>
+            </w:pPr>
+            <w:r>
+              <w:rPr>
+                <w:lang w:val="en-US"/>
+              </w:rPr>
+              <w:t>switchport access vlan 40</w:t>
+            </w:r>
+          </w:p>
+          <w:p>
+            <w:pPr>
+              <w:rPr>
+                <w:lang w:val="en-US"/>
+              </w:rPr>
+            </w:pPr>
+            <w:r>
+              <w:rPr>
+                <w:lang w:val="en-US"/>
+              </w:rPr>
+              <w:t>exit</w:t>
+            </w:r>
+          </w:p>
+        </w:tc>
+      </w:tr>
+    </w:tbl>
+    <w:p>
+      <w:pPr>
+        <w:rPr>
+          <w:lang w:val="en-US"/>
+        </w:rPr>
+      </w:pPr>
+    </w:p>
+    <w:p>
+      <w:pPr>
+        <w:spacing w:after="0"/>
+      </w:pPr>
+      <w:r>
+        <w:t>Switch S</w:t>
+      </w:r>
+      <w:r>
+        <w:t>3</w:t>
+      </w:r>
+    </w:p>
+    <w:tbl>
+      <w:tblPr>
+        <w:tblStyle w:val="Tabela-Siatka"/>
+        <w:tblW w:w="0" w:type="auto"/>
+        <w:tblLook w:val="04A0" w:firstRow="1" w:lastRow="0" w:firstColumn="1" w:lastColumn="0" w:noHBand="0" w:noVBand="1"/>
+      </w:tblPr>
+      <w:tblGrid>
+        <w:gridCol w:w="9062"/>
+      </w:tblGrid>
+      <w:tr>
+        <w:tc>
+          <w:tcPr>
+            <w:tcW w:w="9062" w:type="dxa"/>
+          </w:tcPr>
+          <w:p>
+            <w:r>
+              <w:rPr>
+                <w:b/>
+                <w:bCs/>
+              </w:rPr>
+              <w:t xml:space="preserve">Utworzenie Vlanów na </w:t>
+            </w:r>
+            <w:r>
+              <w:rPr>
+                <w:b/>
+                <w:bCs/>
+              </w:rPr>
+              <w:t>Switchu S3</w:t>
+            </w:r>
+          </w:p>
+        </w:tc>
+      </w:tr>
+      <w:tr>
+        <w:tc>
+          <w:tcPr>
+            <w:tcW w:w="9062" w:type="dxa"/>
+          </w:tcPr>
+          <w:p>
+            <w:pPr>
+              <w:rPr>
+                <w:lang w:val="en-US"/>
+              </w:rPr>
+            </w:pPr>
+            <w:r>
+              <w:rPr>
+                <w:lang w:val="en-US"/>
+              </w:rPr>
+              <w:t>enable</w:t>
+            </w:r>
+          </w:p>
+          <w:p>
+            <w:pPr>
+              <w:rPr>
+                <w:lang w:val="en-US"/>
+              </w:rPr>
+            </w:pPr>
+            <w:r>
+              <w:rPr>
+                <w:lang w:val="en-US"/>
+              </w:rPr>
+              <w:t>configure terminal</w:t>
+            </w:r>
+          </w:p>
+          <w:p>
+            <w:pPr>
+              <w:rPr>
+                <w:lang w:val="en-US"/>
+              </w:rPr>
+            </w:pPr>
+            <w:r>
+              <w:rPr>
+                <w:lang w:val="en-US"/>
+              </w:rPr>
+              <w:t>vlan 10</w:t>
+            </w:r>
+          </w:p>
+          <w:p>
+            <w:pPr>
+              <w:rPr>
+                <w:lang w:val="en-US"/>
+              </w:rPr>
+            </w:pPr>
+            <w:r>
+              <w:rPr>
+                <w:lang w:val="en-US"/>
+              </w:rPr>
+              <w:t>name PC_VLAN</w:t>
+            </w:r>
+          </w:p>
+          <w:p>
+            <w:pPr>
+              <w:rPr>
+                <w:lang w:val="en-US"/>
+              </w:rPr>
+            </w:pPr>
+            <w:r>
+              <w:rPr>
+                <w:lang w:val="en-US"/>
+              </w:rPr>
+              <w:t>vlan 20</w:t>
+            </w:r>
+          </w:p>
+          <w:p>
+            <w:pPr>
+              <w:rPr>
+                <w:lang w:val="en-US"/>
+              </w:rPr>
+            </w:pPr>
+            <w:r>
+              <w:rPr>
+                <w:lang w:val="en-US"/>
+              </w:rPr>
+              <w:t>name Laptop_VLAN</w:t>
+            </w:r>
+          </w:p>
+          <w:p>
+            <w:pPr>
+              <w:rPr>
+                <w:lang w:val="en-US"/>
+              </w:rPr>
+            </w:pPr>
+            <w:r>
+              <w:rPr>
+                <w:lang w:val="en-US"/>
+              </w:rPr>
+              <w:t>vlan 30</w:t>
+            </w:r>
+          </w:p>
+          <w:p>
+            <w:pPr>
+              <w:rPr>
+                <w:lang w:val="en-US"/>
+              </w:rPr>
+            </w:pPr>
+            <w:r>
+              <w:rPr>
+                <w:lang w:val="en-US"/>
+              </w:rPr>
+              <w:t>name Printer_VLAN</w:t>
+            </w:r>
+          </w:p>
+          <w:p>
+            <w:pPr>
+              <w:rPr>
+                <w:lang w:val="en-US"/>
+              </w:rPr>
+            </w:pPr>
+            <w:r>
+              <w:rPr>
+                <w:lang w:val="en-US"/>
+              </w:rPr>
+              <w:t>vlan 40</w:t>
+            </w:r>
+          </w:p>
+          <w:p>
+            <w:pPr>
+              <w:rPr>
+                <w:lang w:val="en-US"/>
+              </w:rPr>
+            </w:pPr>
+            <w:r>
+              <w:rPr>
+                <w:lang w:val="en-US"/>
+              </w:rPr>
+              <w:t>name DHCP_VLAN</w:t>
+            </w:r>
+          </w:p>
+          <w:p>
+            <w:pPr>
+              <w:rPr>
+                <w:lang w:val="en-US"/>
+              </w:rPr>
+            </w:pPr>
+            <w:r>
+              <w:rPr>
+                <w:lang w:val="en-US"/>
+              </w:rPr>
+              <w:t>exit</w:t>
+            </w:r>
+          </w:p>
+        </w:tc>
+      </w:tr>
+      <w:tr>
+        <w:tc>
+          <w:tcPr>
+            <w:tcW w:w="9062" w:type="dxa"/>
+          </w:tcPr>
+          <w:p>
+            <w:r>
+              <w:rPr>
+                <w:b/>
+                <w:bCs/>
+              </w:rPr>
+              <w:t>Konfiguracja</w:t>
+            </w:r>
+            <w:r>
+              <w:rPr>
+                <w:b/>
+                <w:bCs/>
+              </w:rPr>
+              <w:t xml:space="preserve"> portów na Switchu S3</w:t>
+            </w:r>
+          </w:p>
+        </w:tc>
+      </w:tr>
+      <w:tr>
+        <w:tc>
+          <w:tcPr>
+            <w:tcW w:w="9062" w:type="dxa"/>
+          </w:tcPr>
+          <w:p>
+            <w:pPr>
+              <w:rPr>
+                <w:lang w:val="en-US"/>
+              </w:rPr>
+            </w:pPr>
+            <w:r>
+              <w:rPr>
+                <w:lang w:val="en-US"/>
+              </w:rPr>
+              <w:t>interface fa0/4</w:t>
+            </w:r>
+          </w:p>
+          <w:p>
+            <w:pPr>
+              <w:rPr>
+                <w:lang w:val="en-US"/>
+              </w:rPr>
+            </w:pPr>
+            <w:r>
+              <w:rPr>
+                <w:lang w:val="en-US"/>
+              </w:rPr>
+              <w:t>switchport mode access</w:t>
+            </w:r>
+          </w:p>
+          <w:p>
+            <w:pPr>
+              <w:rPr>
+                <w:lang w:val="en-US"/>
+              </w:rPr>
+            </w:pPr>
+            <w:r>
+              <w:rPr>
+                <w:lang w:val="en-US"/>
+              </w:rPr>
+              <w:t>switchport access vlan 10</w:t>
+            </w:r>
+          </w:p>
+          <w:p>
+            <w:pPr>
+              <w:rPr>
+                <w:lang w:val="en-US"/>
+              </w:rPr>
+            </w:pPr>
+            <w:r>
+              <w:rPr>
+                <w:lang w:val="en-US"/>
+              </w:rPr>
+              <w:t>exit</w:t>
+            </w:r>
+          </w:p>
+          <w:p>
+            <w:pPr>
+              <w:rPr>
+                <w:lang w:val="en-US"/>
+              </w:rPr>
+            </w:pPr>
+            <w:r>
+              <w:rPr>
+                <w:lang w:val="en-US"/>
+              </w:rPr>
+              <w:t>interface fa0/3</w:t>
+            </w:r>
+          </w:p>
+          <w:p>
+            <w:pPr>
+              <w:rPr>
+                <w:lang w:val="en-US"/>
+              </w:rPr>
+            </w:pPr>
+            <w:r>
+              <w:rPr>
+                <w:lang w:val="en-US"/>
+              </w:rPr>
+              <w:t>switchport mode access</w:t>
+            </w:r>
+          </w:p>
+          <w:p>
+            <w:pPr>
+              <w:rPr>
+                <w:lang w:val="en-US"/>
+              </w:rPr>
+            </w:pPr>
+            <w:r>
+              <w:rPr>
+                <w:lang w:val="en-US"/>
+              </w:rPr>
+              <w:t>switchport access vlan 20</w:t>
+            </w:r>
+          </w:p>
+          <w:p>
+            <w:pPr>
+              <w:rPr>
+                <w:lang w:val="en-US"/>
+              </w:rPr>
+            </w:pPr>
+            <w:r>
+              <w:rPr>
+                <w:lang w:val="en-US"/>
+              </w:rPr>
+              <w:t>exit</w:t>
+            </w:r>
+          </w:p>
+          <w:p>
+            <w:pPr>
+              <w:rPr>
+                <w:lang w:val="en-US"/>
+              </w:rPr>
+            </w:pPr>
+            <w:r>
+              <w:rPr>
+                <w:lang w:val="en-US"/>
+              </w:rPr>
+              <w:t>interface fa0/5</w:t>
+            </w:r>
+          </w:p>
+          <w:p>
+            <w:pPr>
+              <w:rPr>
+                <w:lang w:val="en-US"/>
+              </w:rPr>
+            </w:pPr>
+            <w:r>
+              <w:rPr>
+                <w:lang w:val="en-US"/>
+              </w:rPr>
+              <w:t>switchport mode access</w:t>
+            </w:r>
+          </w:p>
+          <w:p>
+            <w:pPr>
+              <w:rPr>
+                <w:lang w:val="en-US"/>
+              </w:rPr>
+            </w:pPr>
+            <w:r>
+              <w:rPr>
+                <w:lang w:val="en-US"/>
+              </w:rPr>
+              <w:t>switchport access vlan 30</w:t>
+            </w:r>
+          </w:p>
+          <w:p>
+            <w:pPr>
+              <w:rPr>
+                <w:lang w:val="en-US"/>
+              </w:rPr>
+            </w:pPr>
+            <w:r>
+              <w:rPr>
+                <w:lang w:val="en-US"/>
+              </w:rPr>
+              <w:t>exit</w:t>
+            </w:r>
+          </w:p>
+          <w:p>
+            <w:pPr>
+              <w:rPr>
+                <w:lang w:val="en-US"/>
+              </w:rPr>
+            </w:pPr>
+            <w:r>
+              <w:rPr>
+                <w:lang w:val="en-US"/>
+              </w:rPr>
+              <w:t>interface fa0/2</w:t>
+            </w:r>
+          </w:p>
+          <w:p>
+            <w:pPr>
+              <w:rPr>
+                <w:lang w:val="en-US"/>
+              </w:rPr>
+            </w:pPr>
+            <w:r>
+              <w:rPr>
+                <w:lang w:val="en-US"/>
+              </w:rPr>
+              <w:t>switchport mode access</w:t>
+            </w:r>
+          </w:p>
+          <w:p>
+            <w:pPr>
+              <w:rPr>
+                <w:lang w:val="en-US"/>
+              </w:rPr>
+            </w:pPr>
+            <w:r>
+              <w:rPr>
+                <w:lang w:val="en-US"/>
+              </w:rPr>
+              <w:t>switchport access vlan 40</w:t>
+            </w:r>
+          </w:p>
+          <w:p>
+            <w:pPr>
+              <w:rPr>
+                <w:lang w:val="en-US"/>
+              </w:rPr>
+            </w:pPr>
+            <w:r>
+              <w:rPr>
+                <w:lang w:val="en-US"/>
+              </w:rPr>
+              <w:t>exit</w:t>
+            </w:r>
+          </w:p>
+        </w:tc>
+      </w:tr>
+      <w:tr>
+        <w:tc>
+          <w:tcPr>
+            <w:tcW w:w="9062" w:type="dxa"/>
+          </w:tcPr>
+          <w:p>
+            <w:r>
+              <w:rPr>
+                <w:b/>
+                <w:bCs/>
+              </w:rPr>
+              <w:lastRenderedPageBreak/>
+              <w:t xml:space="preserve">Konfiguracja uplink do </w:t>
+            </w:r>
+            <w:r>
+              <w:rPr>
+                <w:b/>
+                <w:bCs/>
+              </w:rPr>
+              <w:t>Sniffera (port Fa0/6)</w:t>
+            </w:r>
+            <w:r>
+              <w:rPr>
+                <w:b/>
+                <w:bCs/>
+              </w:rPr>
+              <w:t xml:space="preserve"> - </w:t>
+            </w:r>
+            <w:r>
+              <w:rPr>
+                <w:b/>
+                <w:bCs/>
+              </w:rPr>
+              <w:t>łączy S3 z S4 przez Sniffer</w:t>
+            </w:r>
+          </w:p>
+        </w:tc>
+      </w:tr>
+      <w:tr>
+        <w:tc>
+          <w:tcPr>
+            <w:tcW w:w="9062" w:type="dxa"/>
+          </w:tcPr>
+          <w:p>
+            <w:pPr>
+              <w:rPr>
+                <w:lang w:val="en-US"/>
+              </w:rPr>
+            </w:pPr>
+            <w:r>
+              <w:rPr>
+                <w:lang w:val="en-US"/>
+              </w:rPr>
+              <w:t>interface fa0/6</w:t>
+            </w:r>
+          </w:p>
+          <w:p>
+            <w:pPr>
+              <w:rPr>
+                <w:lang w:val="en-US"/>
+              </w:rPr>
+            </w:pPr>
+            <w:r>
+              <w:rPr>
+                <w:lang w:val="en-US"/>
+              </w:rPr>
+              <w:t>switchport mode trunk</w:t>
+            </w:r>
+          </w:p>
+          <w:p>
+            <w:pPr>
+              <w:rPr>
+                <w:lang w:val="en-US"/>
+              </w:rPr>
+            </w:pPr>
+            <w:r>
+              <w:rPr>
+                <w:lang w:val="en-US"/>
+              </w:rPr>
+              <w:t>exit</w:t>
+            </w:r>
+          </w:p>
+        </w:tc>
+      </w:tr>
+    </w:tbl>
+    <w:p>
+      <w:pPr>
+        <w:rPr>
+          <w:lang w:val="en-US"/>
+        </w:rPr>
+      </w:pPr>
+    </w:p>
+    <w:p>
+      <w:pPr>
+        <w:spacing w:after="0"/>
+      </w:pPr>
+      <w:r>
+        <w:t>Switch S</w:t>
+      </w:r>
+      <w:r>
+        <w:t>4</w:t>
+      </w:r>
+    </w:p>
+    <w:tbl>
+      <w:tblPr>
+        <w:tblStyle w:val="Tabela-Siatka"/>
+        <w:tblW w:w="0" w:type="auto"/>
+        <w:tblLook w:val="04A0" w:firstRow="1" w:lastRow="0" w:firstColumn="1" w:lastColumn="0" w:noHBand="0" w:noVBand="1"/>
+      </w:tblPr>
+      <w:tblGrid>
+        <w:gridCol w:w="9062"/>
+      </w:tblGrid>
+      <w:tr>
+        <w:tc>
+          <w:tcPr>
+            <w:tcW w:w="9062" w:type="dxa"/>
+          </w:tcPr>
+          <w:p>
+            <w:pPr>
+              <w:rPr>
+                <w:b/>
+                <w:bCs/>
+              </w:rPr>
+            </w:pPr>
+            <w:r>
+              <w:rPr>
+                <w:b/>
+                <w:bCs/>
+              </w:rPr>
+              <w:t>Konfiguracja</w:t>
+            </w:r>
+            <w:r>
+              <w:rPr>
+                <w:b/>
+                <w:bCs/>
+              </w:rPr>
+              <w:t xml:space="preserve"> portów na </w:t>
+            </w:r>
+            <w:r>
+              <w:rPr>
+                <w:b/>
+                <w:bCs/>
+              </w:rPr>
+              <w:t>Switchu S4</w:t>
+            </w:r>
+          </w:p>
+        </w:tc>
+      </w:tr>
+      <w:tr>
+        <w:tc>
+          <w:tcPr>
+            <w:tcW w:w="9062" w:type="dxa"/>
+          </w:tcPr>
+          <w:p>
+            <w:pPr>
+              <w:rPr>
+                <w:lang w:val="en-US"/>
+              </w:rPr>
+            </w:pPr>
+            <w:r>
+              <w:rPr>
+                <w:lang w:val="en-US"/>
+              </w:rPr>
+              <w:t>interface fa0/2</w:t>
+            </w:r>
+          </w:p>
+          <w:p>
+            <w:pPr>
+              <w:rPr>
+                <w:lang w:val="en-US"/>
+              </w:rPr>
+            </w:pPr>
+            <w:r>
+              <w:rPr>
+                <w:lang w:val="en-US"/>
+              </w:rPr>
+              <w:t>switchport mode access</w:t>
+            </w:r>
+          </w:p>
+          <w:p>
+            <w:pPr>
+              <w:rPr>
+                <w:lang w:val="en-US"/>
+              </w:rPr>
+            </w:pPr>
+            <w:r>
+              <w:rPr>
+                <w:lang w:val="en-US"/>
+              </w:rPr>
+              <w:t>switchport access vlan 10</w:t>
+            </w:r>
+          </w:p>
+          <w:p>
+            <w:pPr>
+              <w:rPr>
+                <w:lang w:val="en-US"/>
+              </w:rPr>
+            </w:pPr>
+            <w:r>
+              <w:rPr>
+                <w:lang w:val="en-US"/>
+              </w:rPr>
+              <w:t>exit</w:t>
+            </w:r>
+          </w:p>
+          <w:p>
+            <w:pPr>
+              <w:rPr>
+                <w:lang w:val="en-US"/>
+              </w:rPr>
+            </w:pPr>
+            <w:r>
+              <w:rPr>
+                <w:lang w:val="en-US"/>
+              </w:rPr>
+              <w:t>interface fa0/3</w:t>
+            </w:r>
+          </w:p>
+          <w:p>
+            <w:pPr>
+              <w:rPr>
+                <w:lang w:val="en-US"/>
+              </w:rPr>
+            </w:pPr>
+            <w:r>
+              <w:rPr>
+                <w:lang w:val="en-US"/>
+              </w:rPr>
+              <w:t>switchport mode access</w:t>
+            </w:r>
+          </w:p>
+          <w:p>
+            <w:pPr>
+              <w:rPr>
+                <w:lang w:val="en-US"/>
+              </w:rPr>
+            </w:pPr>
+            <w:r>
+              <w:rPr>
+                <w:lang w:val="en-US"/>
+              </w:rPr>
+              <w:t>switchport access vlan 30</w:t>
+            </w:r>
+          </w:p>
+          <w:p>
+            <w:pPr>
+              <w:rPr>
+                <w:lang w:val="en-US"/>
+              </w:rPr>
+            </w:pPr>
+            <w:r>
+              <w:rPr>
+                <w:lang w:val="en-US"/>
+              </w:rPr>
+              <w:t>exit</w:t>
+            </w:r>
+          </w:p>
+        </w:tc>
+      </w:tr>
+      <w:tr>
+        <w:tc>
+          <w:tcPr>
+            <w:tcW w:w="9062" w:type="dxa"/>
+          </w:tcPr>
+          <w:p>
+            <w:r>
+              <w:rPr>
+                <w:b/>
+                <w:bCs/>
+              </w:rPr>
+              <w:t>Konfiguracja uplink do Sniffera (port Fa0/1)</w:t>
+            </w:r>
+            <w:r>
+              <w:rPr>
+                <w:b/>
+                <w:bCs/>
+              </w:rPr>
+              <w:t xml:space="preserve"> </w:t>
+            </w:r>
+            <w:r>
+              <w:rPr>
+                <w:b/>
+                <w:bCs/>
+              </w:rPr>
+              <w:t xml:space="preserve">- </w:t>
+            </w:r>
+            <w:r>
+              <w:rPr>
+                <w:b/>
+                <w:bCs/>
+              </w:rPr>
+              <w:t>łączy S</w:t>
+            </w:r>
+            <w:r>
+              <w:rPr>
+                <w:b/>
+                <w:bCs/>
+              </w:rPr>
+              <w:t>4</w:t>
+            </w:r>
+            <w:r>
+              <w:rPr>
+                <w:b/>
+                <w:bCs/>
+              </w:rPr>
+              <w:t xml:space="preserve"> z S</w:t>
+            </w:r>
+            <w:r>
+              <w:rPr>
+                <w:b/>
+                <w:bCs/>
+              </w:rPr>
+              <w:t>3</w:t>
+            </w:r>
+            <w:r>
+              <w:rPr>
+                <w:b/>
+                <w:bCs/>
+              </w:rPr>
+              <w:t xml:space="preserve"> przez Sniffer</w:t>
+            </w:r>
+          </w:p>
+        </w:tc>
+      </w:tr>
+      <w:tr>
+        <w:tc>
+          <w:tcPr>
+            <w:tcW w:w="9062" w:type="dxa"/>
+          </w:tcPr>
+          <w:p>
+            <w:pPr>
+              <w:rPr>
+                <w:lang w:val="en-US"/>
+              </w:rPr>
+            </w:pPr>
+            <w:r>
+              <w:rPr>
+                <w:lang w:val="en-US"/>
+              </w:rPr>
+              <w:t>interface fa0/1</w:t>
+            </w:r>
+          </w:p>
+          <w:p>
+            <w:pPr>
+              <w:rPr>
+                <w:lang w:val="en-US"/>
+              </w:rPr>
+            </w:pPr>
+            <w:r>
+              <w:rPr>
+                <w:lang w:val="en-US"/>
+              </w:rPr>
+              <w:t>switchport mode trunk</w:t>
+            </w:r>
+          </w:p>
+          <w:p>
+            <w:pPr>
+              <w:rPr>
+                <w:lang w:val="en-US"/>
+              </w:rPr>
+            </w:pPr>
+            <w:r>
+              <w:rPr>
+                <w:lang w:val="en-US"/>
+              </w:rPr>
+              <w:t>exit</w:t>
+            </w:r>
+          </w:p>
+        </w:tc>
+      </w:tr>
+    </w:tbl>
+    <w:p>
+      <w:pPr>
+        <w:rPr>
+          <w:lang w:val="en-US"/>
+        </w:rPr>
+      </w:pPr>
+    </w:p>
+    <w:p>
+      <w:pPr>
+        <w:spacing w:after="0"/>
         <w:rPr>
           <w:b/>
           <w:bCs/>
         </w:rPr>
-        <w:t xml:space="preserve"> </w:t>
-      </w:r>
-      <w:proofErr w:type="spellStart"/>
+      </w:pPr>
       <w:r>
         <w:rPr>
           <w:b/>
           <w:bCs/>
         </w:rPr>
-        <w:t>Mask</w:t>
-      </w:r>
-      <w:proofErr w:type="spellEnd"/>
-      <w:r>
-        <w:t xml:space="preserve"> wszędzie jest 255.255.255.0</w:t>
+        <w:t>Podsumowanie konfiguracji VLAN</w:t>
       </w:r>
     </w:p>
     <w:p>
-      <w:r>
-        <w:t xml:space="preserve">Adresy IP urządzeń zostały przydzielone jako kolejne adresy po </w:t>
-      </w:r>
-      <w:proofErr w:type="spellStart"/>
-      <w:r>
-        <w:t>DefaultGateway</w:t>
-      </w:r>
-      <w:proofErr w:type="spellEnd"/>
-      <w:r>
-        <w:t xml:space="preserve">, czyli dla urządzeń połączonych z S1 było to: 192.168.1.2, </w:t>
-      </w:r>
-      <w:r>
-        <w:t>192.168.1.</w:t>
-      </w:r>
-      <w:r>
-        <w:t>3, itd.</w:t>
+      <w:pPr>
+        <w:pStyle w:val="Akapitzlist"/>
+        <w:numPr>
+          <w:ilvl w:val="0"/>
+          <w:numId w:val="5"/>
+        </w:numPr>
+        <w:ind w:left="284" w:hanging="284"/>
+      </w:pPr>
+      <w:r>
+        <w:t>VLANy zostały zorganizowane według kategorii urządzeń:</w:t>
       </w:r>
     </w:p>
+    <w:p>
+      <w:pPr>
+        <w:pStyle w:val="Akapitzlist"/>
+        <w:numPr>
+          <w:ilvl w:val="0"/>
+          <w:numId w:val="6"/>
+        </w:numPr>
+        <w:ind w:hanging="294"/>
+      </w:pPr>
+      <w:r>
+        <w:t>VLAN 10 (PC_VLAN): Wszystkie komputery PC we wszystkich switchach.</w:t>
+      </w:r>
+    </w:p>
+    <w:p>
+      <w:pPr>
+        <w:pStyle w:val="Akapitzlist"/>
+        <w:numPr>
+          <w:ilvl w:val="0"/>
+          <w:numId w:val="6"/>
+        </w:numPr>
+        <w:ind w:hanging="294"/>
+      </w:pPr>
+      <w:r>
+        <w:t>VLAN 20 (Laptop_VLAN): Wszystkie laptopy.</w:t>
+      </w:r>
+    </w:p>
+    <w:p>
+      <w:pPr>
+        <w:pStyle w:val="Akapitzlist"/>
+        <w:numPr>
+          <w:ilvl w:val="0"/>
+          <w:numId w:val="6"/>
+        </w:numPr>
+        <w:ind w:hanging="294"/>
+      </w:pPr>
+      <w:r>
+        <w:t>VLAN 30 (Printer_VLAN): Wszystkie drukarki.</w:t>
+      </w:r>
+    </w:p>
+    <w:p>
+      <w:pPr>
+        <w:pStyle w:val="Akapitzlist"/>
+        <w:numPr>
+          <w:ilvl w:val="0"/>
+          <w:numId w:val="6"/>
+        </w:numPr>
+        <w:ind w:hanging="295"/>
+        <w:contextualSpacing w:val="0"/>
+      </w:pPr>
+      <w:r>
+        <w:t>VLAN 40 (DHCP_VLAN): Wszystkie serwery DHCP.</w:t>
+      </w:r>
+    </w:p>
+    <w:p>
+      <w:pPr>
+        <w:pStyle w:val="Akapitzlist"/>
+        <w:numPr>
+          <w:ilvl w:val="0"/>
+          <w:numId w:val="5"/>
+        </w:numPr>
+        <w:ind w:left="284" w:hanging="284"/>
+        <w:contextualSpacing w:val="0"/>
+      </w:pPr>
+      <w:r>
+        <w:t>Uplinki pomiędzy switchami (S3 i S4 oraz Sniffer) zostały skonfigurowane jako trunk, aby przesyłać dane z różnych VLANów.</w:t>
+      </w:r>
+    </w:p>
+    <w:p>
+      <w:pPr>
+        <w:pStyle w:val="Akapitzlist"/>
+        <w:numPr>
+          <w:ilvl w:val="0"/>
+          <w:numId w:val="5"/>
+        </w:numPr>
+        <w:ind w:left="284" w:hanging="284"/>
+      </w:pPr>
+      <w:r>
+        <w:t>Switch S4 i urządzenia podłączone do niego są traktowane jako część tej samej podsieci i VLANów co urządzenia S3.</w:t>
+      </w:r>
+    </w:p>
+    <w:p>
+      <w:pPr>
+        <w:pStyle w:val="Nagwek1"/>
+        <w:numPr>
+          <w:ilvl w:val="0"/>
+          <w:numId w:val="2"/>
+        </w:numPr>
+        <w:ind w:left="426" w:hanging="426"/>
+      </w:pPr>
+      <w:r>
+        <w:t>Serwer DHCP</w:t>
+      </w:r>
+    </w:p>
+    <w:p/>
     <w:sectPr>
       <w:pgSz w:w="11906" w:h="16838"/>
       <w:pgMar w:top="1417" w:right="1417" w:bottom="709" w:left="1417" w:header="708" w:footer="708" w:gutter="0"/>
@@ -1108,6 +2799,325 @@
     </w:lvl>
   </w:abstractNum>
   <w:abstractNum w:abstractNumId="1" w15:restartNumberingAfterBreak="0">
+    <w:nsid w:val="134749F0"/>
+    <w:multiLevelType w:val="hybridMultilevel"/>
+    <w:tmpl w:val="68C81B8C"/>
+    <w:lvl w:ilvl="0" w:tplc="04150001">
+      <w:start w:val="1"/>
+      <w:numFmt w:val="bullet"/>
+      <w:lvlText w:val=""/>
+      <w:lvlJc w:val="left"/>
+      <w:pPr>
+        <w:ind w:left="720" w:hanging="360"/>
+      </w:pPr>
+      <w:rPr>
+        <w:rFonts w:ascii="Symbol" w:hAnsi="Symbol" w:hint="default"/>
+      </w:rPr>
+    </w:lvl>
+    <w:lvl w:ilvl="1" w:tplc="04150003" w:tentative="1">
+      <w:start w:val="1"/>
+      <w:numFmt w:val="bullet"/>
+      <w:lvlText w:val="o"/>
+      <w:lvlJc w:val="left"/>
+      <w:pPr>
+        <w:ind w:left="1440" w:hanging="360"/>
+      </w:pPr>
+      <w:rPr>
+        <w:rFonts w:ascii="Courier New" w:hAnsi="Courier New" w:cs="Courier New" w:hint="default"/>
+      </w:rPr>
+    </w:lvl>
+    <w:lvl w:ilvl="2" w:tplc="04150005" w:tentative="1">
+      <w:start w:val="1"/>
+      <w:numFmt w:val="bullet"/>
+      <w:lvlText w:val=""/>
+      <w:lvlJc w:val="left"/>
+      <w:pPr>
+        <w:ind w:left="2160" w:hanging="360"/>
+      </w:pPr>
+      <w:rPr>
+        <w:rFonts w:ascii="Wingdings" w:hAnsi="Wingdings" w:hint="default"/>
+      </w:rPr>
+    </w:lvl>
+    <w:lvl w:ilvl="3" w:tplc="04150001" w:tentative="1">
+      <w:start w:val="1"/>
+      <w:numFmt w:val="bullet"/>
+      <w:lvlText w:val=""/>
+      <w:lvlJc w:val="left"/>
+      <w:pPr>
+        <w:ind w:left="2880" w:hanging="360"/>
+      </w:pPr>
+      <w:rPr>
+        <w:rFonts w:ascii="Symbol" w:hAnsi="Symbol" w:hint="default"/>
+      </w:rPr>
+    </w:lvl>
+    <w:lvl w:ilvl="4" w:tplc="04150003" w:tentative="1">
+      <w:start w:val="1"/>
+      <w:numFmt w:val="bullet"/>
+      <w:lvlText w:val="o"/>
+      <w:lvlJc w:val="left"/>
+      <w:pPr>
+        <w:ind w:left="3600" w:hanging="360"/>
+      </w:pPr>
+      <w:rPr>
+        <w:rFonts w:ascii="Courier New" w:hAnsi="Courier New" w:cs="Courier New" w:hint="default"/>
+      </w:rPr>
+    </w:lvl>
+    <w:lvl w:ilvl="5" w:tplc="04150005" w:tentative="1">
+      <w:start w:val="1"/>
+      <w:numFmt w:val="bullet"/>
+      <w:lvlText w:val=""/>
+      <w:lvlJc w:val="left"/>
+      <w:pPr>
+        <w:ind w:left="4320" w:hanging="360"/>
+      </w:pPr>
+      <w:rPr>
+        <w:rFonts w:ascii="Wingdings" w:hAnsi="Wingdings" w:hint="default"/>
+      </w:rPr>
+    </w:lvl>
+    <w:lvl w:ilvl="6" w:tplc="04150001" w:tentative="1">
+      <w:start w:val="1"/>
+      <w:numFmt w:val="bullet"/>
+      <w:lvlText w:val=""/>
+      <w:lvlJc w:val="left"/>
+      <w:pPr>
+        <w:ind w:left="5040" w:hanging="360"/>
+      </w:pPr>
+      <w:rPr>
+        <w:rFonts w:ascii="Symbol" w:hAnsi="Symbol" w:hint="default"/>
+      </w:rPr>
+    </w:lvl>
+    <w:lvl w:ilvl="7" w:tplc="04150003" w:tentative="1">
+      <w:start w:val="1"/>
+      <w:numFmt w:val="bullet"/>
+      <w:lvlText w:val="o"/>
+      <w:lvlJc w:val="left"/>
+      <w:pPr>
+        <w:ind w:left="5760" w:hanging="360"/>
+      </w:pPr>
+      <w:rPr>
+        <w:rFonts w:ascii="Courier New" w:hAnsi="Courier New" w:cs="Courier New" w:hint="default"/>
+      </w:rPr>
+    </w:lvl>
+    <w:lvl w:ilvl="8" w:tplc="04150005" w:tentative="1">
+      <w:start w:val="1"/>
+      <w:numFmt w:val="bullet"/>
+      <w:lvlText w:val=""/>
+      <w:lvlJc w:val="left"/>
+      <w:pPr>
+        <w:ind w:left="6480" w:hanging="360"/>
+      </w:pPr>
+      <w:rPr>
+        <w:rFonts w:ascii="Wingdings" w:hAnsi="Wingdings" w:hint="default"/>
+      </w:rPr>
+    </w:lvl>
+  </w:abstractNum>
+  <w:abstractNum w:abstractNumId="2" w15:restartNumberingAfterBreak="0">
+    <w:nsid w:val="2F396B56"/>
+    <w:multiLevelType w:val="hybridMultilevel"/>
+    <w:tmpl w:val="9E3E42AE"/>
+    <w:lvl w:ilvl="0" w:tplc="FFFFFFFF">
+      <w:start w:val="1"/>
+      <w:numFmt w:val="decimal"/>
+      <w:lvlText w:val="%1."/>
+      <w:lvlJc w:val="left"/>
+      <w:pPr>
+        <w:ind w:left="720" w:hanging="360"/>
+      </w:pPr>
+      <w:rPr>
+        <w:rFonts w:hint="default"/>
+      </w:rPr>
+    </w:lvl>
+    <w:lvl w:ilvl="1" w:tplc="FFFFFFFF" w:tentative="1">
+      <w:start w:val="1"/>
+      <w:numFmt w:val="lowerLetter"/>
+      <w:lvlText w:val="%2."/>
+      <w:lvlJc w:val="left"/>
+      <w:pPr>
+        <w:ind w:left="1440" w:hanging="360"/>
+      </w:pPr>
+    </w:lvl>
+    <w:lvl w:ilvl="2" w:tplc="FFFFFFFF" w:tentative="1">
+      <w:start w:val="1"/>
+      <w:numFmt w:val="lowerRoman"/>
+      <w:lvlText w:val="%3."/>
+      <w:lvlJc w:val="right"/>
+      <w:pPr>
+        <w:ind w:left="2160" w:hanging="180"/>
+      </w:pPr>
+    </w:lvl>
+    <w:lvl w:ilvl="3" w:tplc="FFFFFFFF" w:tentative="1">
+      <w:start w:val="1"/>
+      <w:numFmt w:val="decimal"/>
+      <w:lvlText w:val="%4."/>
+      <w:lvlJc w:val="left"/>
+      <w:pPr>
+        <w:ind w:left="2880" w:hanging="360"/>
+      </w:pPr>
+    </w:lvl>
+    <w:lvl w:ilvl="4" w:tplc="FFFFFFFF" w:tentative="1">
+      <w:start w:val="1"/>
+      <w:numFmt w:val="lowerLetter"/>
+      <w:lvlText w:val="%5."/>
+      <w:lvlJc w:val="left"/>
+      <w:pPr>
+        <w:ind w:left="3600" w:hanging="360"/>
+      </w:pPr>
+    </w:lvl>
+    <w:lvl w:ilvl="5" w:tplc="FFFFFFFF" w:tentative="1">
+      <w:start w:val="1"/>
+      <w:numFmt w:val="lowerRoman"/>
+      <w:lvlText w:val="%6."/>
+      <w:lvlJc w:val="right"/>
+      <w:pPr>
+        <w:ind w:left="4320" w:hanging="180"/>
+      </w:pPr>
+    </w:lvl>
+    <w:lvl w:ilvl="6" w:tplc="FFFFFFFF" w:tentative="1">
+      <w:start w:val="1"/>
+      <w:numFmt w:val="decimal"/>
+      <w:lvlText w:val="%7."/>
+      <w:lvlJc w:val="left"/>
+      <w:pPr>
+        <w:ind w:left="5040" w:hanging="360"/>
+      </w:pPr>
+    </w:lvl>
+    <w:lvl w:ilvl="7" w:tplc="FFFFFFFF" w:tentative="1">
+      <w:start w:val="1"/>
+      <w:numFmt w:val="lowerLetter"/>
+      <w:lvlText w:val="%8."/>
+      <w:lvlJc w:val="left"/>
+      <w:pPr>
+        <w:ind w:left="5760" w:hanging="360"/>
+      </w:pPr>
+    </w:lvl>
+    <w:lvl w:ilvl="8" w:tplc="FFFFFFFF" w:tentative="1">
+      <w:start w:val="1"/>
+      <w:numFmt w:val="lowerRoman"/>
+      <w:lvlText w:val="%9."/>
+      <w:lvlJc w:val="right"/>
+      <w:pPr>
+        <w:ind w:left="6480" w:hanging="180"/>
+      </w:pPr>
+    </w:lvl>
+  </w:abstractNum>
+  <w:abstractNum w:abstractNumId="3" w15:restartNumberingAfterBreak="0">
+    <w:nsid w:val="38C34C14"/>
+    <w:multiLevelType w:val="multilevel"/>
+    <w:tmpl w:val="B590C68A"/>
+    <w:lvl w:ilvl="0">
+      <w:start w:val="1"/>
+      <w:numFmt w:val="decimal"/>
+      <w:lvlText w:val="%1."/>
+      <w:lvlJc w:val="left"/>
+      <w:pPr>
+        <w:tabs>
+          <w:tab w:val="num" w:pos="720"/>
+        </w:tabs>
+        <w:ind w:left="720" w:hanging="360"/>
+      </w:pPr>
+    </w:lvl>
+    <w:lvl w:ilvl="1">
+      <w:start w:val="1"/>
+      <w:numFmt w:val="bullet"/>
+      <w:lvlText w:val="o"/>
+      <w:lvlJc w:val="left"/>
+      <w:pPr>
+        <w:tabs>
+          <w:tab w:val="num" w:pos="1440"/>
+        </w:tabs>
+        <w:ind w:left="1440" w:hanging="360"/>
+      </w:pPr>
+      <w:rPr>
+        <w:rFonts w:ascii="Courier New" w:hAnsi="Courier New" w:hint="default"/>
+        <w:sz w:val="20"/>
+      </w:rPr>
+    </w:lvl>
+    <w:lvl w:ilvl="2" w:tentative="1">
+      <w:start w:val="1"/>
+      <w:numFmt w:val="decimal"/>
+      <w:lvlText w:val="%3."/>
+      <w:lvlJc w:val="left"/>
+      <w:pPr>
+        <w:tabs>
+          <w:tab w:val="num" w:pos="2160"/>
+        </w:tabs>
+        <w:ind w:left="2160" w:hanging="360"/>
+      </w:pPr>
+    </w:lvl>
+    <w:lvl w:ilvl="3" w:tentative="1">
+      <w:start w:val="1"/>
+      <w:numFmt w:val="decimal"/>
+      <w:lvlText w:val="%4."/>
+      <w:lvlJc w:val="left"/>
+      <w:pPr>
+        <w:tabs>
+          <w:tab w:val="num" w:pos="2880"/>
+        </w:tabs>
+        <w:ind w:left="2880" w:hanging="360"/>
+      </w:pPr>
+    </w:lvl>
+    <w:lvl w:ilvl="4" w:tentative="1">
+      <w:start w:val="1"/>
+      <w:numFmt w:val="decimal"/>
+      <w:lvlText w:val="%5."/>
+      <w:lvlJc w:val="left"/>
+      <w:pPr>
+        <w:tabs>
+          <w:tab w:val="num" w:pos="3600"/>
+        </w:tabs>
+        <w:ind w:left="3600" w:hanging="360"/>
+      </w:pPr>
+    </w:lvl>
+    <w:lvl w:ilvl="5" w:tentative="1">
+      <w:start w:val="1"/>
+      <w:numFmt w:val="decimal"/>
+      <w:lvlText w:val="%6."/>
+      <w:lvlJc w:val="left"/>
+      <w:pPr>
+        <w:tabs>
+          <w:tab w:val="num" w:pos="4320"/>
+        </w:tabs>
+        <w:ind w:left="4320" w:hanging="360"/>
+      </w:pPr>
+    </w:lvl>
+    <w:lvl w:ilvl="6" w:tentative="1">
+      <w:start w:val="1"/>
+      <w:numFmt w:val="decimal"/>
+      <w:lvlText w:val="%7."/>
+      <w:lvlJc w:val="left"/>
+      <w:pPr>
+        <w:tabs>
+          <w:tab w:val="num" w:pos="5040"/>
+        </w:tabs>
+        <w:ind w:left="5040" w:hanging="360"/>
+      </w:pPr>
+    </w:lvl>
+    <w:lvl w:ilvl="7" w:tentative="1">
+      <w:start w:val="1"/>
+      <w:numFmt w:val="decimal"/>
+      <w:lvlText w:val="%8."/>
+      <w:lvlJc w:val="left"/>
+      <w:pPr>
+        <w:tabs>
+          <w:tab w:val="num" w:pos="5760"/>
+        </w:tabs>
+        <w:ind w:left="5760" w:hanging="360"/>
+      </w:pPr>
+    </w:lvl>
+    <w:lvl w:ilvl="8" w:tentative="1">
+      <w:start w:val="1"/>
+      <w:numFmt w:val="decimal"/>
+      <w:lvlText w:val="%9."/>
+      <w:lvlJc w:val="left"/>
+      <w:pPr>
+        <w:tabs>
+          <w:tab w:val="num" w:pos="6480"/>
+        </w:tabs>
+        <w:ind w:left="6480" w:hanging="360"/>
+      </w:pPr>
+    </w:lvl>
+  </w:abstractNum>
+  <w:abstractNum w:abstractNumId="4" w15:restartNumberingAfterBreak="0">
     <w:nsid w:val="3D3D1C28"/>
     <w:multiLevelType w:val="hybridMultilevel"/>
     <w:tmpl w:val="A656A7D8"/>
@@ -1220,10 +3230,10 @@
       </w:rPr>
     </w:lvl>
   </w:abstractNum>
-  <w:abstractNum w:abstractNumId="2" w15:restartNumberingAfterBreak="0">
+  <w:abstractNum w:abstractNumId="5" w15:restartNumberingAfterBreak="0">
     <w:nsid w:val="799509C9"/>
     <w:multiLevelType w:val="hybridMultilevel"/>
-    <w:tmpl w:val="6560779E"/>
+    <w:tmpl w:val="9E3E42AE"/>
     <w:lvl w:ilvl="0" w:tplc="0415000F">
       <w:start w:val="1"/>
       <w:numFmt w:val="decimal"/>
@@ -1313,9 +3323,18 @@
     <w:abstractNumId w:val="0"/>
   </w:num>
   <w:num w:numId="2" w16cid:durableId="854656768">
+    <w:abstractNumId w:val="5"/>
+  </w:num>
+  <w:num w:numId="3" w16cid:durableId="1283145776">
+    <w:abstractNumId w:val="4"/>
+  </w:num>
+  <w:num w:numId="4" w16cid:durableId="736784991">
+    <w:abstractNumId w:val="3"/>
+  </w:num>
+  <w:num w:numId="5" w16cid:durableId="476457827">
     <w:abstractNumId w:val="2"/>
   </w:num>
-  <w:num w:numId="3" w16cid:durableId="1283145776">
+  <w:num w:numId="6" w16cid:durableId="1546212150">
     <w:abstractNumId w:val="1"/>
   </w:num>
 </w:numbering>
@@ -1721,6 +3740,7 @@
   <w:style w:type="paragraph" w:default="1" w:styleId="Normalny">
     <w:name w:val="Normal"/>
     <w:qFormat/>
+    <w:rsid w:val="007214BB"/>
   </w:style>
   <w:style w:type="paragraph" w:styleId="Nagwek1">
     <w:name w:val="heading 1"/>
@@ -1741,6 +3761,29 @@
       <w:color w:val="2F5496" w:themeColor="accent1" w:themeShade="BF"/>
       <w:sz w:val="32"/>
       <w:szCs w:val="32"/>
+    </w:rPr>
+  </w:style>
+  <w:style w:type="paragraph" w:styleId="Nagwek3">
+    <w:name w:val="heading 3"/>
+    <w:basedOn w:val="Normalny"/>
+    <w:next w:val="Normalny"/>
+    <w:link w:val="Nagwek3Znak"/>
+    <w:uiPriority w:val="9"/>
+    <w:semiHidden/>
+    <w:unhideWhenUsed/>
+    <w:qFormat/>
+    <w:rsid w:val="00881DC4"/>
+    <w:pPr>
+      <w:keepNext/>
+      <w:keepLines/>
+      <w:spacing w:before="40" w:after="0"/>
+      <w:outlineLvl w:val="2"/>
+    </w:pPr>
+    <w:rPr>
+      <w:rFonts w:asciiTheme="majorHAnsi" w:eastAsiaTheme="majorEastAsia" w:hAnsiTheme="majorHAnsi" w:cstheme="majorBidi"/>
+      <w:color w:val="1F3763" w:themeColor="accent1" w:themeShade="7F"/>
+      <w:sz w:val="24"/>
+      <w:szCs w:val="24"/>
     </w:rPr>
   </w:style>
   <w:style w:type="character" w:default="1" w:styleId="Domylnaczcionkaakapitu">
@@ -1811,6 +3854,20 @@
         <w:insideV w:val="single" w:sz="4" w:space="0" w:color="auto"/>
       </w:tblBorders>
     </w:tblPr>
+  </w:style>
+  <w:style w:type="character" w:customStyle="1" w:styleId="Nagwek3Znak">
+    <w:name w:val="Nagłówek 3 Znak"/>
+    <w:basedOn w:val="Domylnaczcionkaakapitu"/>
+    <w:link w:val="Nagwek3"/>
+    <w:uiPriority w:val="9"/>
+    <w:semiHidden/>
+    <w:rsid w:val="00881DC4"/>
+    <w:rPr>
+      <w:rFonts w:asciiTheme="majorHAnsi" w:eastAsiaTheme="majorEastAsia" w:hAnsiTheme="majorHAnsi" w:cstheme="majorBidi"/>
+      <w:color w:val="1F3763" w:themeColor="accent1" w:themeShade="7F"/>
+      <w:sz w:val="24"/>
+      <w:szCs w:val="24"/>
+    </w:rPr>
   </w:style>
 </w:styles>
 </file>

</xml_diff>

<commit_message>
Konfiguracja ACL dla routera R1
</commit_message>
<xml_diff>
--- a/PostępPrac.docx
+++ b/PostępPrac.docx
@@ -5372,6 +5372,189 @@
                 <w:lang w:val="en-US"/>
               </w:rPr>
               <w:t>monitor session 1 destination interface fa0/6</w:t>
+            </w:r>
+          </w:p>
+        </w:tc>
+      </w:tr>
+    </w:tbl>
+    <w:p>
+      <w:pPr>
+        <w:rPr>
+          <w:lang w:val="en-US"/>
+        </w:rPr>
+      </w:pPr>
+    </w:p>
+    <w:p>
+      <w:pPr>
+        <w:pStyle w:val="Nagwek1"/>
+        <w:numPr>
+          <w:ilvl w:val="0"/>
+          <w:numId w:val="2"/>
+        </w:numPr>
+        <w:ind w:left="426" w:hanging="426"/>
+      </w:pPr>
+      <w:r>
+        <w:t>Implementacja co najmniej jednej listy kontroli dostępu ACL wewnątrz zabezpieczonej sieci</w:t>
+      </w:r>
+    </w:p>
+    <w:p>
+      <w:pPr>
+        <w:spacing w:after="0"/>
+      </w:pPr>
+      <w:r>
+        <w:t xml:space="preserve">Lista ACL została skonfigurowana na Routerze R1. Póki co jest to tylko lista ACL blokująca ruch do VLAN30, jednak nie jestem pewien czy nie trzeba tu stworzyć ZBF opartego na strefach </w:t>
+      </w:r>
+      <w:proofErr w:type="spellStart"/>
+      <w:r>
+        <w:t>internal</w:t>
+      </w:r>
+      <w:proofErr w:type="spellEnd"/>
+      <w:r>
+        <w:t xml:space="preserve"> i </w:t>
+      </w:r>
+      <w:proofErr w:type="spellStart"/>
+      <w:r>
+        <w:t>external</w:t>
+      </w:r>
+      <w:proofErr w:type="spellEnd"/>
+      <w:r>
+        <w:t xml:space="preserve"> tak jak w instrukcji na labach.</w:t>
+      </w:r>
+    </w:p>
+    <w:tbl>
+      <w:tblPr>
+        <w:tblStyle w:val="Tabela-Siatka"/>
+        <w:tblW w:w="0" w:type="auto"/>
+        <w:tblLook w:val="04A0" w:firstRow="1" w:lastRow="0" w:firstColumn="1" w:lastColumn="0" w:noHBand="0" w:noVBand="1"/>
+      </w:tblPr>
+      <w:tblGrid>
+        <w:gridCol w:w="9062"/>
+      </w:tblGrid>
+      <w:tr>
+        <w:tc>
+          <w:tcPr>
+            <w:tcW w:w="9062" w:type="dxa"/>
+          </w:tcPr>
+          <w:p>
+            <w:pPr>
+              <w:rPr>
+                <w:lang w:val="en-US"/>
+              </w:rPr>
+            </w:pPr>
+            <w:r>
+              <w:rPr>
+                <w:lang w:val="en-US"/>
+              </w:rPr>
+              <w:t>enable</w:t>
+            </w:r>
+          </w:p>
+          <w:p>
+            <w:pPr>
+              <w:rPr>
+                <w:lang w:val="en-US"/>
+              </w:rPr>
+            </w:pPr>
+            <w:r>
+              <w:rPr>
+                <w:lang w:val="en-US"/>
+              </w:rPr>
+              <w:t>configure terminal</w:t>
+            </w:r>
+          </w:p>
+          <w:p>
+            <w:pPr>
+              <w:rPr>
+                <w:lang w:val="en-US"/>
+              </w:rPr>
+            </w:pPr>
+            <w:r>
+              <w:rPr>
+                <w:lang w:val="en-US"/>
+              </w:rPr>
+              <w:t xml:space="preserve">access-list 100 deny </w:t>
+            </w:r>
+            <w:proofErr w:type="spellStart"/>
+            <w:r>
+              <w:rPr>
+                <w:lang w:val="en-US"/>
+              </w:rPr>
+              <w:t>ip</w:t>
+            </w:r>
+            <w:proofErr w:type="spellEnd"/>
+            <w:r>
+              <w:rPr>
+                <w:lang w:val="en-US"/>
+              </w:rPr>
+              <w:t xml:space="preserve"> any 192.168.1.0 0.0.0.255</w:t>
+            </w:r>
+          </w:p>
+          <w:p>
+            <w:pPr>
+              <w:rPr>
+                <w:lang w:val="en-US"/>
+              </w:rPr>
+            </w:pPr>
+            <w:r>
+              <w:rPr>
+                <w:lang w:val="en-US"/>
+              </w:rPr>
+              <w:t xml:space="preserve">access-list 100 permit </w:t>
+            </w:r>
+            <w:proofErr w:type="spellStart"/>
+            <w:r>
+              <w:rPr>
+                <w:lang w:val="en-US"/>
+              </w:rPr>
+              <w:t>ip</w:t>
+            </w:r>
+            <w:proofErr w:type="spellEnd"/>
+            <w:r>
+              <w:rPr>
+                <w:lang w:val="en-US"/>
+              </w:rPr>
+              <w:t xml:space="preserve"> any </w:t>
+            </w:r>
+            <w:proofErr w:type="spellStart"/>
+            <w:r>
+              <w:rPr>
+                <w:lang w:val="en-US"/>
+              </w:rPr>
+              <w:t>any</w:t>
+            </w:r>
+            <w:proofErr w:type="spellEnd"/>
+          </w:p>
+          <w:p>
+            <w:pPr>
+              <w:rPr>
+                <w:lang w:val="en-US"/>
+              </w:rPr>
+            </w:pPr>
+            <w:r>
+              <w:rPr>
+                <w:lang w:val="en-US"/>
+              </w:rPr>
+              <w:t>interface fa0/0</w:t>
+            </w:r>
+          </w:p>
+          <w:p>
+            <w:pPr>
+              <w:rPr>
+                <w:lang w:val="en-US"/>
+              </w:rPr>
+            </w:pPr>
+            <w:proofErr w:type="spellStart"/>
+            <w:r>
+              <w:rPr>
+                <w:lang w:val="en-US"/>
+              </w:rPr>
+              <w:t>ip</w:t>
+            </w:r>
+            <w:proofErr w:type="spellEnd"/>
+            <w:r>
+              <w:rPr>
+                <w:lang w:val="en-US"/>
+              </w:rPr>
+              <w:t xml:space="preserve"> access-group 100 in</w:t>
             </w:r>
           </w:p>
         </w:tc>
@@ -6427,7 +6610,7 @@
   <w:style w:type="paragraph" w:default="1" w:styleId="Normalny">
     <w:name w:val="Normal"/>
     <w:qFormat/>
-    <w:rsid w:val="00550664"/>
+    <w:rsid w:val="00E54C6D"/>
   </w:style>
   <w:style w:type="paragraph" w:styleId="Nagwek1">
     <w:name w:val="heading 1"/>

</xml_diff>

<commit_message>
Skonfigurowano DNS dla routerów i urządzeń końcowych
Ustawiono DNS na 8.8.8.8, aby móc korzystać z serwera NTP
</commit_message>
<xml_diff>
--- a/PostępPrac.docx
+++ b/PostępPrac.docx
@@ -85,6 +85,48 @@
                 <w:lang w:val="en-US"/>
               </w:rPr>
             </w:pPr>
+            <w:proofErr w:type="spellStart"/>
+            <w:r>
+              <w:rPr>
+                <w:lang w:val="en-US"/>
+              </w:rPr>
+              <w:t>ip</w:t>
+            </w:r>
+            <w:proofErr w:type="spellEnd"/>
+            <w:r>
+              <w:rPr>
+                <w:lang w:val="en-US"/>
+              </w:rPr>
+              <w:t xml:space="preserve"> name-server 8.8.8.8 </w:t>
+            </w:r>
+          </w:p>
+          <w:p>
+            <w:pPr>
+              <w:rPr>
+                <w:lang w:val="en-US"/>
+              </w:rPr>
+            </w:pPr>
+            <w:proofErr w:type="spellStart"/>
+            <w:r>
+              <w:rPr>
+                <w:lang w:val="en-US"/>
+              </w:rPr>
+              <w:t>ip</w:t>
+            </w:r>
+            <w:proofErr w:type="spellEnd"/>
+            <w:r>
+              <w:rPr>
+                <w:lang w:val="en-US"/>
+              </w:rPr>
+              <w:t xml:space="preserve"> name-server 8.8.4.4</w:t>
+            </w:r>
+          </w:p>
+          <w:p>
+            <w:pPr>
+              <w:rPr>
+                <w:lang w:val="en-US"/>
+              </w:rPr>
+            </w:pPr>
             <w:r>
               <w:rPr>
                 <w:lang w:val="en-US"/>
@@ -258,6 +300,20 @@
               </w:rPr>
               <w:t>exit</w:t>
             </w:r>
+          </w:p>
+          <w:p>
+            <w:pPr>
+              <w:rPr>
+                <w:lang w:val="en-US"/>
+              </w:rPr>
+            </w:pPr>
+          </w:p>
+          <w:p>
+            <w:pPr>
+              <w:rPr>
+                <w:lang w:val="en-US"/>
+              </w:rPr>
+            </w:pPr>
           </w:p>
         </w:tc>
       </w:tr>
@@ -339,6 +395,48 @@
                 <w:lang w:val="en-US"/>
               </w:rPr>
             </w:pPr>
+            <w:proofErr w:type="spellStart"/>
+            <w:r>
+              <w:rPr>
+                <w:lang w:val="en-US"/>
+              </w:rPr>
+              <w:t>ip</w:t>
+            </w:r>
+            <w:proofErr w:type="spellEnd"/>
+            <w:r>
+              <w:rPr>
+                <w:lang w:val="en-US"/>
+              </w:rPr>
+              <w:t xml:space="preserve"> name-server 8.8.8.8 </w:t>
+            </w:r>
+          </w:p>
+          <w:p>
+            <w:pPr>
+              <w:rPr>
+                <w:lang w:val="en-US"/>
+              </w:rPr>
+            </w:pPr>
+            <w:proofErr w:type="spellStart"/>
+            <w:r>
+              <w:rPr>
+                <w:lang w:val="en-US"/>
+              </w:rPr>
+              <w:t>ip</w:t>
+            </w:r>
+            <w:proofErr w:type="spellEnd"/>
+            <w:r>
+              <w:rPr>
+                <w:lang w:val="en-US"/>
+              </w:rPr>
+              <w:t xml:space="preserve"> name-server 8.8.4.4</w:t>
+            </w:r>
+          </w:p>
+          <w:p>
+            <w:pPr>
+              <w:rPr>
+                <w:lang w:val="en-US"/>
+              </w:rPr>
+            </w:pPr>
             <w:r>
               <w:rPr>
                 <w:lang w:val="en-US"/>
@@ -593,6 +691,48 @@
                 <w:lang w:val="en-US"/>
               </w:rPr>
             </w:pPr>
+            <w:proofErr w:type="spellStart"/>
+            <w:r>
+              <w:rPr>
+                <w:lang w:val="en-US"/>
+              </w:rPr>
+              <w:t>ip</w:t>
+            </w:r>
+            <w:proofErr w:type="spellEnd"/>
+            <w:r>
+              <w:rPr>
+                <w:lang w:val="en-US"/>
+              </w:rPr>
+              <w:t xml:space="preserve"> name-server 8.8.8.8 </w:t>
+            </w:r>
+          </w:p>
+          <w:p>
+            <w:pPr>
+              <w:rPr>
+                <w:lang w:val="en-US"/>
+              </w:rPr>
+            </w:pPr>
+            <w:proofErr w:type="spellStart"/>
+            <w:r>
+              <w:rPr>
+                <w:lang w:val="en-US"/>
+              </w:rPr>
+              <w:t>ip</w:t>
+            </w:r>
+            <w:proofErr w:type="spellEnd"/>
+            <w:r>
+              <w:rPr>
+                <w:lang w:val="en-US"/>
+              </w:rPr>
+              <w:t xml:space="preserve"> name-server 8.8.4.4</w:t>
+            </w:r>
+          </w:p>
+          <w:p>
+            <w:pPr>
+              <w:rPr>
+                <w:lang w:val="en-US"/>
+              </w:rPr>
+            </w:pPr>
             <w:r>
               <w:rPr>
                 <w:lang w:val="en-US"/>
@@ -657,6 +797,7 @@
               <w:rPr>
                 <w:lang w:val="en-US"/>
               </w:rPr>
+              <w:lastRenderedPageBreak/>
               <w:t>interface se2/0</w:t>
             </w:r>
           </w:p>
@@ -1633,6 +1774,7 @@
         <w:spacing w:after="0"/>
       </w:pPr>
       <w:r>
+        <w:lastRenderedPageBreak/>
         <w:t>Switch S</w:t>
       </w:r>
       <w:r>
@@ -1821,7 +1963,6 @@
               <w:rPr>
                 <w:lang w:val="en-US"/>
               </w:rPr>
-              <w:lastRenderedPageBreak/>
               <w:t>vlan</w:t>
             </w:r>
             <w:proofErr w:type="spellEnd"/>
@@ -1913,7 +2054,6 @@
                 <w:b/>
                 <w:bCs/>
               </w:rPr>
-              <w:lastRenderedPageBreak/>
               <w:t>Konfiguracja</w:t>
             </w:r>
             <w:r>
@@ -2680,6 +2820,7 @@
               <w:rPr>
                 <w:lang w:val="en-US"/>
               </w:rPr>
+              <w:lastRenderedPageBreak/>
               <w:t>interface fa0/5</w:t>
             </w:r>
           </w:p>
@@ -3985,6 +4126,7 @@
               <w:rPr>
                 <w:lang w:val="en-US"/>
               </w:rPr>
+              <w:lastRenderedPageBreak/>
               <w:t xml:space="preserve">Default Gateway: </w:t>
             </w:r>
             <w:r>
@@ -4099,6 +4241,7 @@
               <w:rPr>
                 <w:lang w:val="en-US"/>
               </w:rPr>
+              <w:lastRenderedPageBreak/>
               <w:t xml:space="preserve">Service: </w:t>
             </w:r>
             <w:r>
@@ -4157,6 +4300,7 @@
               <w:rPr>
                 <w:lang w:val="en-US"/>
               </w:rPr>
+              <w:lastRenderedPageBreak/>
               <w:t xml:space="preserve">Default Gateway: </w:t>
             </w:r>
             <w:r>
@@ -4303,6 +4447,7 @@
               <w:rPr>
                 <w:lang w:val="en-US"/>
               </w:rPr>
+              <w:lastRenderedPageBreak/>
               <w:t xml:space="preserve">Service: </w:t>
             </w:r>
             <w:r>
@@ -4361,6 +4506,7 @@
               <w:rPr>
                 <w:lang w:val="en-US"/>
               </w:rPr>
+              <w:lastRenderedPageBreak/>
               <w:t xml:space="preserve">Default Gateway: </w:t>
             </w:r>
             <w:r>
@@ -5257,40 +5403,105 @@
       </w:r>
     </w:p>
     <w:p>
-      <w:pPr>
-        <w:pStyle w:val="Nagwek1"/>
+      <w:r>
+        <w:t>NTP służy do synchronizacji czasu na wszystkich urządzeniach sieciowych. Dzięki temu logi, raporty i zdarzenia są spójne czasowo.</w:t>
+      </w:r>
+      <w:r>
+        <w:t xml:space="preserve"> Konfiguracja NTP przebiega jak poniżej:</w:t>
+      </w:r>
+    </w:p>
+    <w:p>
+      <w:pPr>
+        <w:pStyle w:val="Akapitzlist"/>
         <w:numPr>
           <w:ilvl w:val="0"/>
-          <w:numId w:val="2"/>
+          <w:numId w:val="7"/>
         </w:numPr>
         <w:ind w:left="426" w:hanging="426"/>
       </w:pPr>
       <w:r>
-        <w:t>Implementacja lokalnego SPAN</w:t>
+        <w:lastRenderedPageBreak/>
+        <w:t>Zidentyfikuj serwer NTP</w:t>
+      </w:r>
+      <w:r>
+        <w:br/>
+      </w:r>
+      <w:r>
+        <w:t>Moż</w:t>
+      </w:r>
+      <w:r>
+        <w:t>na</w:t>
+      </w:r>
+      <w:r>
+        <w:t xml:space="preserve"> wykorzystać publiczny serwer NTP, np. pool.ntp.org, lub skonfigurować jeden z routerów jako lokalny serwer NTP.</w:t>
+      </w:r>
+      <w:r>
+        <w:t xml:space="preserve"> </w:t>
+      </w:r>
+      <w:r>
+        <w:rPr>
+          <w:b/>
+          <w:bCs/>
+        </w:rPr>
+        <w:t>My wybieramy publiczny serwer.</w:t>
       </w:r>
     </w:p>
     <w:p>
       <w:pPr>
+        <w:pStyle w:val="Akapitzlist"/>
+        <w:numPr>
+          <w:ilvl w:val="0"/>
+          <w:numId w:val="7"/>
+        </w:numPr>
+        <w:ind w:left="426" w:hanging="426"/>
+      </w:pPr>
+      <w:r>
+        <w:t>Konfiguracja router</w:t>
+      </w:r>
+      <w:r>
+        <w:t xml:space="preserve">ów oraz </w:t>
+      </w:r>
+      <w:proofErr w:type="spellStart"/>
+      <w:r>
+        <w:t>switchy</w:t>
+      </w:r>
+      <w:proofErr w:type="spellEnd"/>
+      <w:r>
+        <w:t xml:space="preserve"> jako klient</w:t>
+      </w:r>
+      <w:r>
+        <w:t>ów</w:t>
+      </w:r>
+      <w:r>
+        <w:t xml:space="preserve"> NTP</w:t>
+      </w:r>
+    </w:p>
+    <w:p>
+      <w:r>
+        <w:rPr>
+          <w:b/>
+          <w:bCs/>
+        </w:rPr>
+        <w:t>WAŻNE:</w:t>
+      </w:r>
+      <w:r>
+        <w:t xml:space="preserve"> Aby urządzenie mogło zinterpretować serwer po nazwie, to musi mieć skonfigurowany DNS. Najczęściej używane </w:t>
+      </w:r>
+      <w:proofErr w:type="spellStart"/>
+      <w:r>
+        <w:t>DNSy</w:t>
+      </w:r>
+      <w:proofErr w:type="spellEnd"/>
+      <w:r>
+        <w:t xml:space="preserve"> to 8.8.8.8 i 8.8.8.4. To właśnie z takich korzystają nasze routery. Urządzenia końcowe takie jak PC, drukarki, laptopy, itd. Mają tylko 8.8.8.8</w:t>
+      </w:r>
+    </w:p>
+    <w:p>
+      <w:pPr>
         <w:spacing w:after="0"/>
       </w:pPr>
       <w:r>
-        <w:t xml:space="preserve">Konfiguracja </w:t>
-      </w:r>
-      <w:proofErr w:type="spellStart"/>
-      <w:r>
-        <w:t>Sniffera</w:t>
-      </w:r>
-      <w:proofErr w:type="spellEnd"/>
-      <w:r>
-        <w:t xml:space="preserve"> na </w:t>
-      </w:r>
-      <w:proofErr w:type="spellStart"/>
-      <w:r>
-        <w:t>Switchu</w:t>
-      </w:r>
-      <w:proofErr w:type="spellEnd"/>
-      <w:r>
-        <w:t xml:space="preserve"> S3</w:t>
+        <w:t>Router R1</w:t>
       </w:r>
     </w:p>
     <w:tbl>
@@ -5330,7 +5541,6 @@
               <w:rPr>
                 <w:lang w:val="en-US"/>
               </w:rPr>
-              <w:lastRenderedPageBreak/>
               <w:t>configure terminal</w:t>
             </w:r>
           </w:p>
@@ -5340,38 +5550,53 @@
                 <w:lang w:val="en-US"/>
               </w:rPr>
             </w:pPr>
-            <w:r>
-              <w:rPr>
-                <w:lang w:val="en-US"/>
-              </w:rPr>
-              <w:t xml:space="preserve">monitor session 1 source </w:t>
-            </w:r>
-            <w:proofErr w:type="spellStart"/>
-            <w:r>
-              <w:rPr>
-                <w:lang w:val="en-US"/>
-              </w:rPr>
-              <w:t>vlan</w:t>
-            </w:r>
-            <w:proofErr w:type="spellEnd"/>
-            <w:r>
-              <w:rPr>
-                <w:lang w:val="en-US"/>
-              </w:rPr>
-              <w:t xml:space="preserve"> 10</w:t>
-            </w:r>
-          </w:p>
-          <w:p>
-            <w:pPr>
-              <w:rPr>
-                <w:lang w:val="en-US"/>
-              </w:rPr>
-            </w:pPr>
-            <w:r>
-              <w:rPr>
-                <w:lang w:val="en-US"/>
-              </w:rPr>
-              <w:t>monitor session 1 destination interface fa0/6</w:t>
+            <w:proofErr w:type="spellStart"/>
+            <w:r>
+              <w:rPr>
+                <w:lang w:val="en-US"/>
+              </w:rPr>
+              <w:t>ntp</w:t>
+            </w:r>
+            <w:proofErr w:type="spellEnd"/>
+            <w:r>
+              <w:rPr>
+                <w:lang w:val="en-US"/>
+              </w:rPr>
+              <w:t xml:space="preserve"> server pool.ntp.org prefer</w:t>
+            </w:r>
+          </w:p>
+          <w:p>
+            <w:pPr>
+              <w:rPr>
+                <w:lang w:val="en-US"/>
+              </w:rPr>
+            </w:pPr>
+            <w:proofErr w:type="spellStart"/>
+            <w:r>
+              <w:rPr>
+                <w:lang w:val="en-US"/>
+              </w:rPr>
+              <w:t>ntp</w:t>
+            </w:r>
+            <w:proofErr w:type="spellEnd"/>
+            <w:r>
+              <w:rPr>
+                <w:lang w:val="en-US"/>
+              </w:rPr>
+              <w:t xml:space="preserve"> update-calendar</w:t>
+            </w:r>
+          </w:p>
+          <w:p>
+            <w:pPr>
+              <w:rPr>
+                <w:lang w:val="en-US"/>
+              </w:rPr>
+            </w:pPr>
+            <w:r>
+              <w:rPr>
+                <w:lang w:val="en-US"/>
+              </w:rPr>
+              <w:t>exit</w:t>
             </w:r>
           </w:p>
         </w:tc>
@@ -5386,39 +5611,18 @@
     </w:p>
     <w:p>
       <w:pPr>
-        <w:pStyle w:val="Nagwek1"/>
-        <w:numPr>
-          <w:ilvl w:val="0"/>
-          <w:numId w:val="2"/>
-        </w:numPr>
-        <w:ind w:left="426" w:hanging="426"/>
-      </w:pPr>
-      <w:r>
-        <w:t>Implementacja co najmniej jednej listy kontroli dostępu ACL wewnątrz zabezpieczonej sieci</w:t>
-      </w:r>
-    </w:p>
-    <w:p>
-      <w:pPr>
         <w:spacing w:after="0"/>
       </w:pPr>
       <w:r>
-        <w:t xml:space="preserve">Lista ACL została skonfigurowana na Routerze R1. Póki co jest to tylko lista ACL blokująca ruch do VLAN30, jednak nie jestem pewien czy nie trzeba tu stworzyć ZBF opartego na strefach </w:t>
+        <w:t xml:space="preserve">Pozostałe routery (R2, R3) i wszystkie </w:t>
       </w:r>
       <w:proofErr w:type="spellStart"/>
       <w:r>
-        <w:t>internal</w:t>
+        <w:t>switche</w:t>
       </w:r>
       <w:proofErr w:type="spellEnd"/>
       <w:r>
-        <w:t xml:space="preserve"> i </w:t>
-      </w:r>
-      <w:proofErr w:type="spellStart"/>
-      <w:r>
-        <w:t>external</w:t>
-      </w:r>
-      <w:proofErr w:type="spellEnd"/>
-      <w:r>
-        <w:t xml:space="preserve"> tak jak w instrukcji na labach.</w:t>
+        <w:t xml:space="preserve"> (S1, S2, S3, S4)</w:t>
       </w:r>
     </w:p>
     <w:tbl>
@@ -5467,6 +5671,368 @@
                 <w:lang w:val="en-US"/>
               </w:rPr>
             </w:pPr>
+            <w:proofErr w:type="spellStart"/>
+            <w:r>
+              <w:rPr>
+                <w:lang w:val="en-US"/>
+              </w:rPr>
+              <w:t>ntp</w:t>
+            </w:r>
+            <w:proofErr w:type="spellEnd"/>
+            <w:r>
+              <w:rPr>
+                <w:lang w:val="en-US"/>
+              </w:rPr>
+              <w:t xml:space="preserve"> server pool.ntp.org</w:t>
+            </w:r>
+          </w:p>
+          <w:p>
+            <w:pPr>
+              <w:rPr>
+                <w:lang w:val="en-US"/>
+              </w:rPr>
+            </w:pPr>
+            <w:proofErr w:type="spellStart"/>
+            <w:r>
+              <w:rPr>
+                <w:lang w:val="en-US"/>
+              </w:rPr>
+              <w:t>ntp</w:t>
+            </w:r>
+            <w:proofErr w:type="spellEnd"/>
+            <w:r>
+              <w:rPr>
+                <w:lang w:val="en-US"/>
+              </w:rPr>
+              <w:t xml:space="preserve"> update-calendar</w:t>
+            </w:r>
+          </w:p>
+          <w:p>
+            <w:pPr>
+              <w:rPr>
+                <w:lang w:val="en-US"/>
+              </w:rPr>
+            </w:pPr>
+            <w:r>
+              <w:rPr>
+                <w:lang w:val="en-US"/>
+              </w:rPr>
+              <w:t>exit</w:t>
+            </w:r>
+          </w:p>
+        </w:tc>
+      </w:tr>
+    </w:tbl>
+    <w:p>
+      <w:pPr>
+        <w:rPr>
+          <w:lang w:val="en-US"/>
+        </w:rPr>
+      </w:pPr>
+    </w:p>
+    <w:p>
+      <w:r>
+        <w:t>Dla routera R1 jest uż</w:t>
+      </w:r>
+      <w:r>
+        <w:t>yte słowo kluczowe „</w:t>
+      </w:r>
+      <w:proofErr w:type="spellStart"/>
+      <w:r>
+        <w:t>prefer</w:t>
+      </w:r>
+      <w:proofErr w:type="spellEnd"/>
+      <w:r>
+        <w:t>”, które oznacza, że pozostałe urządzenia będą synchronizowały czas w pierwszej kolejności do serwera z tego urządzenia. Przy takim samym serwerze na każdym urządzeniu nie ma to większego znaczenia, ale w przypadku, gdy różne urządzenia mają różne serwery NTP jest to dosyć przydatne.</w:t>
+      </w:r>
+    </w:p>
+    <w:p>
+      <w:pPr>
+        <w:spacing w:after="0"/>
+      </w:pPr>
+      <w:r>
+        <w:t xml:space="preserve">Sprawdzenie synchronizacji NTP na routerze lub </w:t>
+      </w:r>
+      <w:proofErr w:type="spellStart"/>
+      <w:r>
+        <w:t>switchu</w:t>
+      </w:r>
+      <w:proofErr w:type="spellEnd"/>
+    </w:p>
+    <w:tbl>
+      <w:tblPr>
+        <w:tblStyle w:val="Tabela-Siatka"/>
+        <w:tblW w:w="0" w:type="auto"/>
+        <w:tblLook w:val="04A0" w:firstRow="1" w:lastRow="0" w:firstColumn="1" w:lastColumn="0" w:noHBand="0" w:noVBand="1"/>
+      </w:tblPr>
+      <w:tblGrid>
+        <w:gridCol w:w="9062"/>
+      </w:tblGrid>
+      <w:tr>
+        <w:tc>
+          <w:tcPr>
+            <w:tcW w:w="9062" w:type="dxa"/>
+          </w:tcPr>
+          <w:p>
+            <w:pPr>
+              <w:rPr>
+                <w:lang w:val="en-US"/>
+              </w:rPr>
+            </w:pPr>
+            <w:r>
+              <w:rPr>
+                <w:lang w:val="en-US"/>
+              </w:rPr>
+              <w:t xml:space="preserve">show </w:t>
+            </w:r>
+            <w:proofErr w:type="spellStart"/>
+            <w:r>
+              <w:rPr>
+                <w:lang w:val="en-US"/>
+              </w:rPr>
+              <w:t>ntp</w:t>
+            </w:r>
+            <w:proofErr w:type="spellEnd"/>
+            <w:r>
+              <w:rPr>
+                <w:lang w:val="en-US"/>
+              </w:rPr>
+              <w:t xml:space="preserve"> status</w:t>
+            </w:r>
+          </w:p>
+          <w:p>
+            <w:pPr>
+              <w:rPr>
+                <w:lang w:val="en-US"/>
+              </w:rPr>
+            </w:pPr>
+            <w:r>
+              <w:rPr>
+                <w:lang w:val="en-US"/>
+              </w:rPr>
+              <w:t>show clock</w:t>
+            </w:r>
+          </w:p>
+        </w:tc>
+      </w:tr>
+    </w:tbl>
+    <w:p>
+      <w:pPr>
+        <w:rPr>
+          <w:lang w:val="en-US"/>
+        </w:rPr>
+      </w:pPr>
+    </w:p>
+    <w:p>
+      <w:pPr>
+        <w:pStyle w:val="Nagwek1"/>
+        <w:numPr>
+          <w:ilvl w:val="0"/>
+          <w:numId w:val="2"/>
+        </w:numPr>
+        <w:ind w:left="426" w:hanging="426"/>
+      </w:pPr>
+      <w:r>
+        <w:t>Implementacja lokalnego SPAN</w:t>
+      </w:r>
+    </w:p>
+    <w:p>
+      <w:pPr>
+        <w:spacing w:after="0"/>
+      </w:pPr>
+      <w:r>
+        <w:t xml:space="preserve">Konfiguracja </w:t>
+      </w:r>
+      <w:proofErr w:type="spellStart"/>
+      <w:r>
+        <w:t>Sniffera</w:t>
+      </w:r>
+      <w:proofErr w:type="spellEnd"/>
+      <w:r>
+        <w:t xml:space="preserve"> na </w:t>
+      </w:r>
+      <w:proofErr w:type="spellStart"/>
+      <w:r>
+        <w:t>Switchu</w:t>
+      </w:r>
+      <w:proofErr w:type="spellEnd"/>
+      <w:r>
+        <w:t xml:space="preserve"> S3</w:t>
+      </w:r>
+    </w:p>
+    <w:tbl>
+      <w:tblPr>
+        <w:tblStyle w:val="Tabela-Siatka"/>
+        <w:tblW w:w="0" w:type="auto"/>
+        <w:tblLook w:val="04A0" w:firstRow="1" w:lastRow="0" w:firstColumn="1" w:lastColumn="0" w:noHBand="0" w:noVBand="1"/>
+      </w:tblPr>
+      <w:tblGrid>
+        <w:gridCol w:w="9062"/>
+      </w:tblGrid>
+      <w:tr>
+        <w:tc>
+          <w:tcPr>
+            <w:tcW w:w="9062" w:type="dxa"/>
+          </w:tcPr>
+          <w:p>
+            <w:pPr>
+              <w:rPr>
+                <w:lang w:val="en-US"/>
+              </w:rPr>
+            </w:pPr>
+            <w:r>
+              <w:rPr>
+                <w:lang w:val="en-US"/>
+              </w:rPr>
+              <w:t>enable</w:t>
+            </w:r>
+          </w:p>
+          <w:p>
+            <w:pPr>
+              <w:rPr>
+                <w:lang w:val="en-US"/>
+              </w:rPr>
+            </w:pPr>
+            <w:r>
+              <w:rPr>
+                <w:lang w:val="en-US"/>
+              </w:rPr>
+              <w:t>configure terminal</w:t>
+            </w:r>
+          </w:p>
+          <w:p>
+            <w:pPr>
+              <w:rPr>
+                <w:lang w:val="en-US"/>
+              </w:rPr>
+            </w:pPr>
+            <w:r>
+              <w:rPr>
+                <w:lang w:val="en-US"/>
+              </w:rPr>
+              <w:t xml:space="preserve">monitor session 1 source </w:t>
+            </w:r>
+            <w:proofErr w:type="spellStart"/>
+            <w:r>
+              <w:rPr>
+                <w:lang w:val="en-US"/>
+              </w:rPr>
+              <w:t>vlan</w:t>
+            </w:r>
+            <w:proofErr w:type="spellEnd"/>
+            <w:r>
+              <w:rPr>
+                <w:lang w:val="en-US"/>
+              </w:rPr>
+              <w:t xml:space="preserve"> 10</w:t>
+            </w:r>
+          </w:p>
+          <w:p>
+            <w:pPr>
+              <w:rPr>
+                <w:lang w:val="en-US"/>
+              </w:rPr>
+            </w:pPr>
+            <w:r>
+              <w:rPr>
+                <w:lang w:val="en-US"/>
+              </w:rPr>
+              <w:t>monitor session 1 destination interface fa0/6</w:t>
+            </w:r>
+          </w:p>
+        </w:tc>
+      </w:tr>
+    </w:tbl>
+    <w:p>
+      <w:pPr>
+        <w:rPr>
+          <w:lang w:val="en-US"/>
+        </w:rPr>
+      </w:pPr>
+    </w:p>
+    <w:p>
+      <w:pPr>
+        <w:pStyle w:val="Nagwek1"/>
+        <w:numPr>
+          <w:ilvl w:val="0"/>
+          <w:numId w:val="2"/>
+        </w:numPr>
+        <w:ind w:left="426" w:hanging="426"/>
+      </w:pPr>
+      <w:r>
+        <w:t>Implementacja co najmniej jednej listy kontroli dostępu ACL wewnątrz zabezpieczonej sieci</w:t>
+      </w:r>
+    </w:p>
+    <w:p>
+      <w:pPr>
+        <w:spacing w:after="0"/>
+      </w:pPr>
+      <w:r>
+        <w:t xml:space="preserve">Lista ACL została skonfigurowana na Routerze R1. Póki co jest to tylko lista ACL blokująca ruch do VLAN30, jednak nie jestem pewien czy nie trzeba tu stworzyć ZBF opartego na strefach </w:t>
+      </w:r>
+      <w:proofErr w:type="spellStart"/>
+      <w:r>
+        <w:t>internal</w:t>
+      </w:r>
+      <w:proofErr w:type="spellEnd"/>
+      <w:r>
+        <w:t xml:space="preserve"> i </w:t>
+      </w:r>
+      <w:proofErr w:type="spellStart"/>
+      <w:r>
+        <w:t>external</w:t>
+      </w:r>
+      <w:proofErr w:type="spellEnd"/>
+      <w:r>
+        <w:t xml:space="preserve"> tak jak w instrukcji na labach.</w:t>
+      </w:r>
+    </w:p>
+    <w:tbl>
+      <w:tblPr>
+        <w:tblStyle w:val="Tabela-Siatka"/>
+        <w:tblW w:w="0" w:type="auto"/>
+        <w:tblLook w:val="04A0" w:firstRow="1" w:lastRow="0" w:firstColumn="1" w:lastColumn="0" w:noHBand="0" w:noVBand="1"/>
+      </w:tblPr>
+      <w:tblGrid>
+        <w:gridCol w:w="9062"/>
+      </w:tblGrid>
+      <w:tr>
+        <w:tc>
+          <w:tcPr>
+            <w:tcW w:w="9062" w:type="dxa"/>
+          </w:tcPr>
+          <w:p>
+            <w:pPr>
+              <w:rPr>
+                <w:lang w:val="en-US"/>
+              </w:rPr>
+            </w:pPr>
+            <w:r>
+              <w:rPr>
+                <w:lang w:val="en-US"/>
+              </w:rPr>
+              <w:t>enable</w:t>
+            </w:r>
+          </w:p>
+          <w:p>
+            <w:pPr>
+              <w:rPr>
+                <w:lang w:val="en-US"/>
+              </w:rPr>
+            </w:pPr>
+            <w:r>
+              <w:rPr>
+                <w:lang w:val="en-US"/>
+              </w:rPr>
+              <w:t>configure terminal</w:t>
+            </w:r>
+          </w:p>
+          <w:p>
+            <w:pPr>
+              <w:rPr>
+                <w:lang w:val="en-US"/>
+              </w:rPr>
+            </w:pPr>
             <w:r>
               <w:rPr>
                 <w:lang w:val="en-US"/>
@@ -5547,6 +6113,7 @@
               <w:rPr>
                 <w:lang w:val="en-US"/>
               </w:rPr>
+              <w:lastRenderedPageBreak/>
               <w:t>ip</w:t>
             </w:r>
             <w:proofErr w:type="spellEnd"/>
@@ -5669,6 +6236,95 @@
     </w:lvl>
   </w:abstractNum>
   <w:abstractNum w:abstractNumId="1" w15:restartNumberingAfterBreak="0">
+    <w:nsid w:val="0C9018E9"/>
+    <w:multiLevelType w:val="hybridMultilevel"/>
+    <w:tmpl w:val="D0C21728"/>
+    <w:lvl w:ilvl="0" w:tplc="FFFFFFFF">
+      <w:start w:val="1"/>
+      <w:numFmt w:val="decimal"/>
+      <w:lvlText w:val="%1."/>
+      <w:lvlJc w:val="left"/>
+      <w:pPr>
+        <w:ind w:left="720" w:hanging="360"/>
+      </w:pPr>
+      <w:rPr>
+        <w:rFonts w:hint="default"/>
+      </w:rPr>
+    </w:lvl>
+    <w:lvl w:ilvl="1" w:tplc="04150019" w:tentative="1">
+      <w:start w:val="1"/>
+      <w:numFmt w:val="lowerLetter"/>
+      <w:lvlText w:val="%2."/>
+      <w:lvlJc w:val="left"/>
+      <w:pPr>
+        <w:ind w:left="1440" w:hanging="360"/>
+      </w:pPr>
+    </w:lvl>
+    <w:lvl w:ilvl="2" w:tplc="0415001B" w:tentative="1">
+      <w:start w:val="1"/>
+      <w:numFmt w:val="lowerRoman"/>
+      <w:lvlText w:val="%3."/>
+      <w:lvlJc w:val="right"/>
+      <w:pPr>
+        <w:ind w:left="2160" w:hanging="180"/>
+      </w:pPr>
+    </w:lvl>
+    <w:lvl w:ilvl="3" w:tplc="0415000F" w:tentative="1">
+      <w:start w:val="1"/>
+      <w:numFmt w:val="decimal"/>
+      <w:lvlText w:val="%4."/>
+      <w:lvlJc w:val="left"/>
+      <w:pPr>
+        <w:ind w:left="2880" w:hanging="360"/>
+      </w:pPr>
+    </w:lvl>
+    <w:lvl w:ilvl="4" w:tplc="04150019" w:tentative="1">
+      <w:start w:val="1"/>
+      <w:numFmt w:val="lowerLetter"/>
+      <w:lvlText w:val="%5."/>
+      <w:lvlJc w:val="left"/>
+      <w:pPr>
+        <w:ind w:left="3600" w:hanging="360"/>
+      </w:pPr>
+    </w:lvl>
+    <w:lvl w:ilvl="5" w:tplc="0415001B" w:tentative="1">
+      <w:start w:val="1"/>
+      <w:numFmt w:val="lowerRoman"/>
+      <w:lvlText w:val="%6."/>
+      <w:lvlJc w:val="right"/>
+      <w:pPr>
+        <w:ind w:left="4320" w:hanging="180"/>
+      </w:pPr>
+    </w:lvl>
+    <w:lvl w:ilvl="6" w:tplc="0415000F" w:tentative="1">
+      <w:start w:val="1"/>
+      <w:numFmt w:val="decimal"/>
+      <w:lvlText w:val="%7."/>
+      <w:lvlJc w:val="left"/>
+      <w:pPr>
+        <w:ind w:left="5040" w:hanging="360"/>
+      </w:pPr>
+    </w:lvl>
+    <w:lvl w:ilvl="7" w:tplc="04150019" w:tentative="1">
+      <w:start w:val="1"/>
+      <w:numFmt w:val="lowerLetter"/>
+      <w:lvlText w:val="%8."/>
+      <w:lvlJc w:val="left"/>
+      <w:pPr>
+        <w:ind w:left="5760" w:hanging="360"/>
+      </w:pPr>
+    </w:lvl>
+    <w:lvl w:ilvl="8" w:tplc="0415001B" w:tentative="1">
+      <w:start w:val="1"/>
+      <w:numFmt w:val="lowerRoman"/>
+      <w:lvlText w:val="%9."/>
+      <w:lvlJc w:val="right"/>
+      <w:pPr>
+        <w:ind w:left="6480" w:hanging="180"/>
+      </w:pPr>
+    </w:lvl>
+  </w:abstractNum>
+  <w:abstractNum w:abstractNumId="2" w15:restartNumberingAfterBreak="0">
     <w:nsid w:val="134749F0"/>
     <w:multiLevelType w:val="hybridMultilevel"/>
     <w:tmpl w:val="68C81B8C"/>
@@ -5781,7 +6437,7 @@
       </w:rPr>
     </w:lvl>
   </w:abstractNum>
-  <w:abstractNum w:abstractNumId="2" w15:restartNumberingAfterBreak="0">
+  <w:abstractNum w:abstractNumId="3" w15:restartNumberingAfterBreak="0">
     <w:nsid w:val="2F396B56"/>
     <w:multiLevelType w:val="hybridMultilevel"/>
     <w:tmpl w:val="9E3E42AE"/>
@@ -5870,7 +6526,7 @@
       </w:pPr>
     </w:lvl>
   </w:abstractNum>
-  <w:abstractNum w:abstractNumId="3" w15:restartNumberingAfterBreak="0">
+  <w:abstractNum w:abstractNumId="4" w15:restartNumberingAfterBreak="0">
     <w:nsid w:val="38C34C14"/>
     <w:multiLevelType w:val="multilevel"/>
     <w:tmpl w:val="B590C68A"/>
@@ -5987,7 +6643,7 @@
       </w:pPr>
     </w:lvl>
   </w:abstractNum>
-  <w:abstractNum w:abstractNumId="4" w15:restartNumberingAfterBreak="0">
+  <w:abstractNum w:abstractNumId="5" w15:restartNumberingAfterBreak="0">
     <w:nsid w:val="3D3D1C28"/>
     <w:multiLevelType w:val="hybridMultilevel"/>
     <w:tmpl w:val="A656A7D8"/>
@@ -6100,7 +6756,7 @@
       </w:rPr>
     </w:lvl>
   </w:abstractNum>
-  <w:abstractNum w:abstractNumId="5" w15:restartNumberingAfterBreak="0">
+  <w:abstractNum w:abstractNumId="6" w15:restartNumberingAfterBreak="0">
     <w:nsid w:val="799509C9"/>
     <w:multiLevelType w:val="hybridMultilevel"/>
     <w:tmpl w:val="9E3E42AE"/>
@@ -6193,18 +6849,21 @@
     <w:abstractNumId w:val="0"/>
   </w:num>
   <w:num w:numId="2" w16cid:durableId="854656768">
+    <w:abstractNumId w:val="6"/>
+  </w:num>
+  <w:num w:numId="3" w16cid:durableId="1283145776">
     <w:abstractNumId w:val="5"/>
   </w:num>
-  <w:num w:numId="3" w16cid:durableId="1283145776">
+  <w:num w:numId="4" w16cid:durableId="736784991">
     <w:abstractNumId w:val="4"/>
   </w:num>
-  <w:num w:numId="4" w16cid:durableId="736784991">
+  <w:num w:numId="5" w16cid:durableId="476457827">
     <w:abstractNumId w:val="3"/>
   </w:num>
-  <w:num w:numId="5" w16cid:durableId="476457827">
+  <w:num w:numId="6" w16cid:durableId="1546212150">
     <w:abstractNumId w:val="2"/>
   </w:num>
-  <w:num w:numId="6" w16cid:durableId="1546212150">
+  <w:num w:numId="7" w16cid:durableId="1278948472">
     <w:abstractNumId w:val="1"/>
   </w:num>
 </w:numbering>
@@ -6610,7 +7269,7 @@
   <w:style w:type="paragraph" w:default="1" w:styleId="Normalny">
     <w:name w:val="Normal"/>
     <w:qFormat/>
-    <w:rsid w:val="00E54C6D"/>
+    <w:rsid w:val="0091724F"/>
   </w:style>
   <w:style w:type="paragraph" w:styleId="Nagwek1">
     <w:name w:val="heading 1"/>

</xml_diff>